<commit_message>
Update GK UN for 05.02.2024
</commit_message>
<xml_diff>
--- a/Third-Year/GK+Wi/Gk/2024.02.05/2. AB__Nordkorea Konflikt.docx
+++ b/Third-Year/GK+Wi/Gk/2024.02.05/2. AB__Nordkorea Konflikt.docx
@@ -1,6 +1,6 @@
 
 <file path=word/document.xml><?xml version="1.0" encoding="utf-8"?>
-<w:document xmlns:wpc="http://schemas.microsoft.com/office/word/2010/wordprocessingCanvas" xmlns:mc="http://schemas.openxmlformats.org/markup-compatibility/2006" xmlns:o="urn:schemas-microsoft-com:office:office" xmlns:r="http://schemas.openxmlformats.org/officeDocument/2006/relationships" xmlns:m="http://schemas.openxmlformats.org/officeDocument/2006/math" xmlns:v="urn:schemas-microsoft-com:vml" xmlns:wp14="http://schemas.microsoft.com/office/word/2010/wordprocessingDrawing" xmlns:wp="http://schemas.openxmlformats.org/drawingml/2006/wordprocessingDrawing" xmlns:w10="urn:schemas-microsoft-com:office:word" xmlns:w="http://schemas.openxmlformats.org/wordprocessingml/2006/main" xmlns:w14="http://schemas.microsoft.com/office/word/2010/wordml" xmlns:wpg="http://schemas.microsoft.com/office/word/2010/wordprocessingGroup" xmlns:wpi="http://schemas.microsoft.com/office/word/2010/wordprocessingInk" xmlns:wne="http://schemas.microsoft.com/office/word/2006/wordml" xmlns:wps="http://schemas.microsoft.com/office/word/2010/wordprocessingShape" mc:Ignorable="w14 wp14">
+<w:document xmlns:wpc="http://schemas.microsoft.com/office/word/2010/wordprocessingCanvas" xmlns:cx="http://schemas.microsoft.com/office/drawing/2014/chartex" xmlns:cx1="http://schemas.microsoft.com/office/drawing/2015/9/8/chartex" xmlns:cx2="http://schemas.microsoft.com/office/drawing/2015/10/21/chartex" xmlns:cx3="http://schemas.microsoft.com/office/drawing/2016/5/9/chartex" xmlns:cx4="http://schemas.microsoft.com/office/drawing/2016/5/10/chartex" xmlns:cx5="http://schemas.microsoft.com/office/drawing/2016/5/11/chartex" xmlns:cx6="http://schemas.microsoft.com/office/drawing/2016/5/12/chartex" xmlns:cx7="http://schemas.microsoft.com/office/drawing/2016/5/13/chartex" xmlns:cx8="http://schemas.microsoft.com/office/drawing/2016/5/14/chartex" xmlns:mc="http://schemas.openxmlformats.org/markup-compatibility/2006" xmlns:aink="http://schemas.microsoft.com/office/drawing/2016/ink" xmlns:am3d="http://schemas.microsoft.com/office/drawing/2017/model3d" xmlns:o="urn:schemas-microsoft-com:office:office" xmlns:oel="http://schemas.microsoft.com/office/2019/extlst" xmlns:r="http://schemas.openxmlformats.org/officeDocument/2006/relationships" xmlns:m="http://schemas.openxmlformats.org/officeDocument/2006/math" xmlns:v="urn:schemas-microsoft-com:vml" xmlns:wp14="http://schemas.microsoft.com/office/word/2010/wordprocessingDrawing" xmlns:wp="http://schemas.openxmlformats.org/drawingml/2006/wordprocessingDrawing" xmlns:w10="urn:schemas-microsoft-com:office:word" xmlns:w="http://schemas.openxmlformats.org/wordprocessingml/2006/main" xmlns:w14="http://schemas.microsoft.com/office/word/2010/wordml" xmlns:w15="http://schemas.microsoft.com/office/word/2012/wordml" xmlns:w16cex="http://schemas.microsoft.com/office/word/2018/wordml/cex" xmlns:w16cid="http://schemas.microsoft.com/office/word/2016/wordml/cid" xmlns:w16="http://schemas.microsoft.com/office/word/2018/wordml" xmlns:w16sdtdh="http://schemas.microsoft.com/office/word/2020/wordml/sdtdatahash" xmlns:w16se="http://schemas.microsoft.com/office/word/2015/wordml/symex" xmlns:wpg="http://schemas.microsoft.com/office/word/2010/wordprocessingGroup" xmlns:wpi="http://schemas.microsoft.com/office/word/2010/wordprocessingInk" xmlns:wne="http://schemas.microsoft.com/office/word/2006/wordml" xmlns:wps="http://schemas.microsoft.com/office/word/2010/wordprocessingShape" mc:Ignorable="w14 w15 w16se w16cid w16 w16cex w16sdtdh wp14">
   <w:body>
     <w:p>
       <w:pPr>
@@ -50,9 +50,28 @@
     <w:p>
       <w:pPr>
         <w:pStyle w:val="Listenabsatz"/>
+        <w:spacing w:after="0" w:line="240" w:lineRule="auto"/>
+        <w:rPr>
+          <w:rFonts w:cs="Tahoma"/>
+          <w:sz w:val="28"/>
+          <w:szCs w:val="24"/>
+        </w:rPr>
+      </w:pPr>
+      <w:r>
+        <w:rPr>
+          <w:rFonts w:cs="Tahoma"/>
+          <w:sz w:val="28"/>
+          <w:szCs w:val="24"/>
+        </w:rPr>
+        <w:t>Südkorea + USA + Japan:</w:t>
+      </w:r>
+    </w:p>
+    <w:p>
+      <w:pPr>
+        <w:pStyle w:val="Listenabsatz"/>
         <w:numPr>
           <w:ilvl w:val="0"/>
-          <w:numId w:val="2"/>
+          <w:numId w:val="3"/>
         </w:numPr>
         <w:spacing w:after="0" w:line="240" w:lineRule="auto"/>
         <w:rPr>
@@ -67,8 +86,318 @@
           <w:sz w:val="28"/>
           <w:szCs w:val="24"/>
         </w:rPr>
-        <w:t>Nehme Stellung zu den fünf Szenarien, welches überzeugt dich?</w:t>
-      </w:r>
+        <w:t xml:space="preserve">Aufgrund der Aufrüstung Nordkoreas mit atomaren Waffen und dem Ballungsraum Seoul 50 Kilometer von der Grenze entfernt, will sich Südkorea mit einem Bündnis mit den USA vor einem Erstschlag durch Nordkorea schützen </w:t>
+      </w:r>
+    </w:p>
+    <w:p>
+      <w:pPr>
+        <w:pStyle w:val="Listenabsatz"/>
+        <w:numPr>
+          <w:ilvl w:val="0"/>
+          <w:numId w:val="3"/>
+        </w:numPr>
+        <w:spacing w:after="0" w:line="240" w:lineRule="auto"/>
+        <w:rPr>
+          <w:rFonts w:cs="Tahoma"/>
+          <w:sz w:val="28"/>
+          <w:szCs w:val="24"/>
+        </w:rPr>
+      </w:pPr>
+      <w:r>
+        <w:rPr>
+          <w:rFonts w:cs="Tahoma"/>
+          <w:sz w:val="28"/>
+          <w:szCs w:val="24"/>
+        </w:rPr>
+        <w:t xml:space="preserve">Die USA haben 28000 Soldaten in Südkorea stationiert </w:t>
+      </w:r>
+    </w:p>
+    <w:p>
+      <w:pPr>
+        <w:pStyle w:val="Listenabsatz"/>
+        <w:numPr>
+          <w:ilvl w:val="0"/>
+          <w:numId w:val="3"/>
+        </w:numPr>
+        <w:spacing w:after="0" w:line="240" w:lineRule="auto"/>
+        <w:rPr>
+          <w:rFonts w:cs="Tahoma"/>
+          <w:sz w:val="28"/>
+          <w:szCs w:val="24"/>
+        </w:rPr>
+      </w:pPr>
+      <w:r>
+        <w:rPr>
+          <w:rFonts w:cs="Tahoma"/>
+          <w:sz w:val="28"/>
+          <w:szCs w:val="24"/>
+        </w:rPr>
+        <w:t>Da immer wieder durch Tests Raketen aus Nordkorea in japanischen Gewässern einschlagen oder über Japan hinwegfliegen, sieht Japan das kommunistische Regime als starke Bedrohung</w:t>
+      </w:r>
+    </w:p>
+    <w:p>
+      <w:pPr>
+        <w:pStyle w:val="Listenabsatz"/>
+        <w:spacing w:after="0" w:line="240" w:lineRule="auto"/>
+        <w:ind w:left="1080"/>
+        <w:rPr>
+          <w:rFonts w:cs="Tahoma"/>
+          <w:sz w:val="28"/>
+          <w:szCs w:val="24"/>
+        </w:rPr>
+      </w:pPr>
+    </w:p>
+    <w:p>
+      <w:pPr>
+        <w:spacing w:after="0" w:line="240" w:lineRule="auto"/>
+        <w:ind w:left="720"/>
+        <w:rPr>
+          <w:rFonts w:cs="Tahoma"/>
+          <w:sz w:val="28"/>
+          <w:szCs w:val="24"/>
+        </w:rPr>
+      </w:pPr>
+      <w:r>
+        <w:rPr>
+          <w:rFonts w:cs="Tahoma"/>
+          <w:sz w:val="28"/>
+          <w:szCs w:val="24"/>
+        </w:rPr>
+        <w:t>China + Nordkorea (früher):</w:t>
+      </w:r>
+    </w:p>
+    <w:p>
+      <w:pPr>
+        <w:pStyle w:val="Listenabsatz"/>
+        <w:numPr>
+          <w:ilvl w:val="0"/>
+          <w:numId w:val="3"/>
+        </w:numPr>
+        <w:spacing w:after="0" w:line="240" w:lineRule="auto"/>
+        <w:rPr>
+          <w:rFonts w:cs="Tahoma"/>
+          <w:sz w:val="28"/>
+          <w:szCs w:val="24"/>
+        </w:rPr>
+      </w:pPr>
+      <w:r>
+        <w:rPr>
+          <w:rFonts w:cs="Tahoma"/>
+          <w:sz w:val="28"/>
+          <w:szCs w:val="24"/>
+        </w:rPr>
+        <w:t xml:space="preserve">Verbündete im Koreakrieg </w:t>
+      </w:r>
+    </w:p>
+    <w:p>
+      <w:pPr>
+        <w:spacing w:after="0" w:line="240" w:lineRule="auto"/>
+        <w:ind w:left="720"/>
+        <w:rPr>
+          <w:rFonts w:cs="Tahoma"/>
+          <w:sz w:val="28"/>
+          <w:szCs w:val="24"/>
+        </w:rPr>
+      </w:pPr>
+    </w:p>
+    <w:p>
+      <w:pPr>
+        <w:spacing w:after="0" w:line="240" w:lineRule="auto"/>
+        <w:ind w:left="720"/>
+        <w:rPr>
+          <w:rFonts w:cs="Tahoma"/>
+          <w:sz w:val="28"/>
+          <w:szCs w:val="24"/>
+        </w:rPr>
+      </w:pPr>
+      <w:r>
+        <w:rPr>
+          <w:rFonts w:cs="Tahoma"/>
+          <w:sz w:val="28"/>
+          <w:szCs w:val="24"/>
+        </w:rPr>
+        <w:t>China + Nordkorea (heute):</w:t>
+      </w:r>
+    </w:p>
+    <w:p>
+      <w:pPr>
+        <w:pStyle w:val="Listenabsatz"/>
+        <w:numPr>
+          <w:ilvl w:val="0"/>
+          <w:numId w:val="3"/>
+        </w:numPr>
+        <w:spacing w:after="0" w:line="240" w:lineRule="auto"/>
+        <w:rPr>
+          <w:rFonts w:cs="Tahoma"/>
+          <w:sz w:val="28"/>
+          <w:szCs w:val="24"/>
+        </w:rPr>
+      </w:pPr>
+      <w:r>
+        <w:rPr>
+          <w:rFonts w:cs="Tahoma"/>
+          <w:sz w:val="28"/>
+          <w:szCs w:val="24"/>
+        </w:rPr>
+        <w:t>Keine starke Freundschaft mehr</w:t>
+      </w:r>
+    </w:p>
+    <w:p>
+      <w:pPr>
+        <w:pStyle w:val="Listenabsatz"/>
+        <w:numPr>
+          <w:ilvl w:val="0"/>
+          <w:numId w:val="3"/>
+        </w:numPr>
+        <w:spacing w:after="0" w:line="240" w:lineRule="auto"/>
+        <w:rPr>
+          <w:rFonts w:cs="Tahoma"/>
+          <w:sz w:val="28"/>
+          <w:szCs w:val="24"/>
+        </w:rPr>
+      </w:pPr>
+      <w:r>
+        <w:rPr>
+          <w:rFonts w:cs="Tahoma"/>
+          <w:sz w:val="28"/>
+          <w:szCs w:val="24"/>
+        </w:rPr>
+        <w:t>Dennoch sind China die amerikanischen Soldaten ein Dorn im Auge</w:t>
+      </w:r>
+    </w:p>
+    <w:p>
+      <w:pPr>
+        <w:pStyle w:val="Listenabsatz"/>
+        <w:numPr>
+          <w:ilvl w:val="0"/>
+          <w:numId w:val="3"/>
+        </w:numPr>
+        <w:spacing w:after="0" w:line="240" w:lineRule="auto"/>
+        <w:rPr>
+          <w:rFonts w:cs="Tahoma"/>
+          <w:sz w:val="28"/>
+          <w:szCs w:val="24"/>
+        </w:rPr>
+      </w:pPr>
+      <w:r>
+        <w:rPr>
+          <w:rFonts w:cs="Tahoma"/>
+          <w:sz w:val="28"/>
+          <w:szCs w:val="24"/>
+        </w:rPr>
+        <w:t xml:space="preserve">China trägt zu den Sanktionen bei, da 90 Prozent des nordkoreanischen Handels über China laufen </w:t>
+      </w:r>
+    </w:p>
+    <w:p>
+      <w:pPr>
+        <w:spacing w:after="0" w:line="240" w:lineRule="auto"/>
+        <w:ind w:left="720"/>
+        <w:rPr>
+          <w:rFonts w:cs="Tahoma"/>
+          <w:sz w:val="28"/>
+          <w:szCs w:val="24"/>
+        </w:rPr>
+      </w:pPr>
+    </w:p>
+    <w:p>
+      <w:pPr>
+        <w:spacing w:after="0" w:line="240" w:lineRule="auto"/>
+        <w:ind w:left="720"/>
+        <w:rPr>
+          <w:rFonts w:cs="Tahoma"/>
+          <w:sz w:val="28"/>
+          <w:szCs w:val="24"/>
+        </w:rPr>
+      </w:pPr>
+      <w:r>
+        <w:rPr>
+          <w:rFonts w:cs="Tahoma"/>
+          <w:sz w:val="28"/>
+          <w:szCs w:val="24"/>
+        </w:rPr>
+        <w:t>Russland:</w:t>
+      </w:r>
+    </w:p>
+    <w:p>
+      <w:pPr>
+        <w:pStyle w:val="Listenabsatz"/>
+        <w:numPr>
+          <w:ilvl w:val="0"/>
+          <w:numId w:val="3"/>
+        </w:numPr>
+        <w:spacing w:after="0" w:line="240" w:lineRule="auto"/>
+        <w:rPr>
+          <w:rFonts w:cs="Tahoma"/>
+          <w:sz w:val="28"/>
+          <w:szCs w:val="24"/>
+        </w:rPr>
+      </w:pPr>
+      <w:r>
+        <w:rPr>
+          <w:rFonts w:cs="Tahoma"/>
+          <w:sz w:val="28"/>
+          <w:szCs w:val="24"/>
+        </w:rPr>
+        <w:t>Verurteilen den Konflikt</w:t>
+      </w:r>
+    </w:p>
+    <w:p>
+      <w:pPr>
+        <w:pStyle w:val="Listenabsatz"/>
+        <w:numPr>
+          <w:ilvl w:val="0"/>
+          <w:numId w:val="3"/>
+        </w:numPr>
+        <w:spacing w:after="0" w:line="240" w:lineRule="auto"/>
+        <w:rPr>
+          <w:rFonts w:cs="Tahoma"/>
+          <w:sz w:val="28"/>
+          <w:szCs w:val="24"/>
+        </w:rPr>
+      </w:pPr>
+      <w:r>
+        <w:rPr>
+          <w:rFonts w:cs="Tahoma"/>
+          <w:sz w:val="28"/>
+          <w:szCs w:val="24"/>
+        </w:rPr>
+        <w:t xml:space="preserve">Verlangen eine friedliche Lösung </w:t>
+      </w:r>
+    </w:p>
+    <w:p>
+      <w:pPr>
+        <w:pStyle w:val="Listenabsatz"/>
+        <w:numPr>
+          <w:ilvl w:val="0"/>
+          <w:numId w:val="3"/>
+        </w:numPr>
+        <w:spacing w:after="0" w:line="240" w:lineRule="auto"/>
+        <w:rPr>
+          <w:rFonts w:cs="Tahoma"/>
+          <w:sz w:val="28"/>
+          <w:szCs w:val="24"/>
+        </w:rPr>
+      </w:pPr>
+      <w:r>
+        <w:rPr>
+          <w:rFonts w:cs="Tahoma"/>
+          <w:sz w:val="28"/>
+          <w:szCs w:val="24"/>
+        </w:rPr>
+        <w:t xml:space="preserve">Ebenfalls ein Problem mit den amerikanischen Soldaten </w:t>
+      </w:r>
+    </w:p>
+    <w:p>
+      <w:pPr>
+        <w:pStyle w:val="Listenabsatz"/>
+        <w:spacing w:after="0" w:line="240" w:lineRule="auto"/>
+        <w:ind w:left="1080"/>
+        <w:rPr>
+          <w:rFonts w:cs="Tahoma"/>
+          <w:sz w:val="28"/>
+          <w:szCs w:val="24"/>
+        </w:rPr>
+      </w:pPr>
     </w:p>
     <w:p>
       <w:pPr>
@@ -90,7 +419,94 @@
           <w:sz w:val="28"/>
           <w:szCs w:val="24"/>
         </w:rPr>
+        <w:t>Nehme Stellung zu den fünf Szenarien, welches überzeugt dich?</w:t>
+      </w:r>
+    </w:p>
+    <w:p>
+      <w:pPr>
+        <w:pStyle w:val="Listenabsatz"/>
+        <w:spacing w:after="0" w:line="240" w:lineRule="auto"/>
+        <w:rPr>
+          <w:rFonts w:cs="Tahoma"/>
+          <w:sz w:val="28"/>
+          <w:szCs w:val="24"/>
+        </w:rPr>
+      </w:pPr>
+    </w:p>
+    <w:p>
+      <w:pPr>
+        <w:pStyle w:val="Listenabsatz"/>
+        <w:numPr>
+          <w:ilvl w:val="0"/>
+          <w:numId w:val="2"/>
+        </w:numPr>
+        <w:spacing w:after="0" w:line="240" w:lineRule="auto"/>
+        <w:rPr>
+          <w:rFonts w:cs="Tahoma"/>
+          <w:sz w:val="28"/>
+          <w:szCs w:val="24"/>
+        </w:rPr>
+      </w:pPr>
+      <w:r>
+        <w:rPr>
+          <w:rFonts w:cs="Tahoma"/>
+          <w:sz w:val="28"/>
+          <w:szCs w:val="24"/>
+        </w:rPr>
         <w:t>Welche Rolle spielen die Vereinten Nationen in diesem Konflikt?</w:t>
+      </w:r>
+    </w:p>
+    <w:p>
+      <w:pPr>
+        <w:pStyle w:val="Listenabsatz"/>
+        <w:rPr>
+          <w:rFonts w:cs="Tahoma"/>
+          <w:sz w:val="28"/>
+          <w:szCs w:val="24"/>
+        </w:rPr>
+      </w:pPr>
+    </w:p>
+    <w:p>
+      <w:pPr>
+        <w:pStyle w:val="Listenabsatz"/>
+        <w:numPr>
+          <w:ilvl w:val="0"/>
+          <w:numId w:val="3"/>
+        </w:numPr>
+        <w:spacing w:after="0" w:line="240" w:lineRule="auto"/>
+        <w:rPr>
+          <w:rFonts w:cs="Tahoma"/>
+          <w:sz w:val="28"/>
+          <w:szCs w:val="24"/>
+        </w:rPr>
+      </w:pPr>
+      <w:r>
+        <w:rPr>
+          <w:rFonts w:cs="Tahoma"/>
+          <w:sz w:val="28"/>
+          <w:szCs w:val="24"/>
+        </w:rPr>
+        <w:t xml:space="preserve">Die Aufgabe der vereinten Nationen sollte eine Beobachtungs- und Vermittlungsrolle sein. Es sollte zwischen den Parteien eine neutrale Rolle geben, welche sich für eine friedliche Abwicklung des Konfliktes einsetzt. </w:t>
+      </w:r>
+    </w:p>
+    <w:p>
+      <w:pPr>
+        <w:pStyle w:val="Listenabsatz"/>
+        <w:spacing w:after="0" w:line="240" w:lineRule="auto"/>
+        <w:ind w:left="1080"/>
+        <w:rPr>
+          <w:rFonts w:cs="Tahoma"/>
+          <w:sz w:val="28"/>
+          <w:szCs w:val="24"/>
+        </w:rPr>
+      </w:pPr>
+      <w:r>
+        <w:rPr>
+          <w:rFonts w:cs="Tahoma"/>
+          <w:sz w:val="28"/>
+          <w:szCs w:val="24"/>
+        </w:rPr>
+        <w:t xml:space="preserve">Dafür ist aber eine Umstrukturierung der vereinten Nationen notwendig, da drei der beteiligten Parteien ein Vetorecht besitzen und zwei davon nicht unbedingt auf der Seite Nordkoreas stehen aber dennoch ein gewisses Interesse daran haben zumindest den aktuellen Zustand aufrecht zu erhalten </w:t>
       </w:r>
     </w:p>
     <w:p>
@@ -191,7 +607,14 @@
         <w:rPr>
           <w:rFonts w:ascii="Tahoma" w:hAnsi="Tahoma" w:cs="Tahoma"/>
         </w:rPr>
-        <w:t xml:space="preserve">Das demokratische Südkorea schwankt zwischen Aussöhnung mit dem Norden und einer harten Linie. Da der Ballungsraum Seoul mit 25 Millionen Menschen nur 50 Kilometer von der Grenze in Reichweite der nordkoreanischen Artilleriebatterien liegt, wäre ein Krieg verheerend für Südkorea. Das Bündnis mit der Atom-Supermacht USA, die 28.500 Soldaten in Südkorea stationiert haben, soll Nordkorea abschrecken. Außerdem möchte Seoul seine eigenen Raketen perfektionieren. Gleichzeitig versucht der neue Präsident Moon Jae In, über Dialog mit dem Norden die Spannungen abzubauen. </w:t>
+        <w:t xml:space="preserve">Das demokratische Südkorea schwankt zwischen Aussöhnung mit dem Norden und einer harten Linie. Da der Ballungsraum Seoul mit 25 Millionen Menschen nur 50 Kilometer von der Grenze in Reichweite der nordkoreanischen Artilleriebatterien liegt, wäre ein Krieg verheerend für </w:t>
+      </w:r>
+      <w:r>
+        <w:rPr>
+          <w:rFonts w:ascii="Tahoma" w:hAnsi="Tahoma" w:cs="Tahoma"/>
+        </w:rPr>
+        <w:lastRenderedPageBreak/>
+        <w:t xml:space="preserve">Südkorea. Das Bündnis mit der Atom-Supermacht USA, die 28.500 Soldaten in Südkorea stationiert haben, soll Nordkorea abschrecken. Außerdem möchte Seoul seine eigenen Raketen perfektionieren. Gleichzeitig versucht der neue Präsident Moon Jae In, über Dialog mit dem Norden die Spannungen abzubauen. </w:t>
       </w:r>
     </w:p>
     <w:p>
@@ -275,25 +698,7 @@
           <w:sz w:val="24"/>
           <w:szCs w:val="24"/>
         </w:rPr>
-        <w:t xml:space="preserve">Wie Südkorea ist Japan mit den USA militärisch verbündet und sieht Nordkorea als große Bedrohung. Mehrmals flogen nordkoreanische Raketen bei Tests bis in japanische Gewässer oder über Japan hinweg wie zuletzt vergangenen Dienstag eine Mittelstreckenrakete. Mit Raketenabwehrsystemen will sich Japan schützen. Zudem nimmt der rechtskonservative Ministerpräsident </w:t>
-      </w:r>
-      <w:proofErr w:type="spellStart"/>
-      <w:r>
-        <w:rPr>
-          <w:rFonts w:cs="Tahoma"/>
-          <w:sz w:val="24"/>
-          <w:szCs w:val="24"/>
-        </w:rPr>
-        <w:t>Shinzo</w:t>
-      </w:r>
-      <w:proofErr w:type="spellEnd"/>
-      <w:r>
-        <w:rPr>
-          <w:rFonts w:cs="Tahoma"/>
-          <w:sz w:val="24"/>
-          <w:szCs w:val="24"/>
-        </w:rPr>
-        <w:t xml:space="preserve"> Abe Nordkorea zum Anlass, um von der rein defensiven Militärdoktrin des Landes abzurücken.</w:t>
+        <w:t>Wie Südkorea ist Japan mit den USA militärisch verbündet und sieht Nordkorea als große Bedrohung. Mehrmals flogen nordkoreanische Raketen bei Tests bis in japanische Gewässer oder über Japan hinweg wie zuletzt vergangenen Dienstag eine Mittelstreckenrakete. Mit Raketenabwehrsystemen will sich Japan schützen. Zudem nimmt der rechtskonservative Ministerpräsident Shinzo Abe Nordkorea zum Anlass, um von der rein defensiven Militärdoktrin des Landes abzurücken.</w:t>
       </w:r>
     </w:p>
     <w:p>
@@ -321,38 +726,20 @@
           <w:sz w:val="24"/>
           <w:szCs w:val="24"/>
         </w:rPr>
-        <w:t xml:space="preserve"> Knapp 20 Kilometer gemeinsame Grenze machen Russland und Nordkorea zu Nachbarn, eine Bahnlinie verbindet beide Länder. Moskau verurteilt die nukleare Aufrüstung </w:t>
-      </w:r>
-      <w:proofErr w:type="spellStart"/>
-      <w:r>
-        <w:rPr>
-          <w:rFonts w:cs="Tahoma"/>
-          <w:sz w:val="24"/>
-          <w:szCs w:val="24"/>
-        </w:rPr>
-        <w:t>Pjöngjangs</w:t>
-      </w:r>
-      <w:proofErr w:type="spellEnd"/>
-      <w:r>
-        <w:rPr>
-          <w:rFonts w:cs="Tahoma"/>
-          <w:sz w:val="24"/>
-          <w:szCs w:val="24"/>
-        </w:rPr>
-        <w:t xml:space="preserve"> und trägt Sanktionen der UN mit. Doch die UN-Vetomacht lehnt jedwede gewaltsame Lösung des Konflikts ab und fordert Gespräche der USA mit Nordkorea. Moskau ist auch das US-Militär in Südkorea ein Dorn im Auge, das mit dem Ausbau seiner Raketenabwehr gegen Nordkorea auch die russische strategische Position schwächt. Auf die brutale Diktatur Nordkoreas wirkt Moskau nicht ein. </w:t>
-      </w:r>
-    </w:p>
-    <w:p>
-      <w:pPr>
-        <w:spacing w:before="100" w:beforeAutospacing="1" w:after="100" w:afterAutospacing="1" w:line="240" w:lineRule="auto"/>
-        <w:rPr>
-          <w:rStyle w:val="Hyperlink"/>
-          <w:rFonts w:cs="Tahoma"/>
-          <w:sz w:val="16"/>
-          <w:szCs w:val="24"/>
-        </w:rPr>
-      </w:pPr>
-      <w:hyperlink r:id="rId6" w:history="1">
+        <w:t xml:space="preserve"> Knapp 20 Kilometer gemeinsame Grenze machen Russland und Nordkorea zu Nachbarn, eine Bahnlinie verbindet beide Länder. Moskau verurteilt die nukleare Aufrüstung Pjöngjangs und trägt Sanktionen der UN mit. Doch die UN-Vetomacht lehnt jedwede gewaltsame Lösung des Konflikts ab und fordert Gespräche der USA mit Nordkorea. Moskau ist auch das US-Militär in Südkorea ein Dorn im Auge, das mit dem Ausbau seiner Raketenabwehr gegen Nordkorea auch die russische strategische Position schwächt. Auf die brutale Diktatur Nordkoreas wirkt Moskau nicht ein. </w:t>
+      </w:r>
+    </w:p>
+    <w:p>
+      <w:pPr>
+        <w:spacing w:before="100" w:beforeAutospacing="1" w:after="100" w:afterAutospacing="1" w:line="240" w:lineRule="auto"/>
+        <w:rPr>
+          <w:rStyle w:val="Hyperlink"/>
+          <w:rFonts w:cs="Tahoma"/>
+          <w:sz w:val="16"/>
+          <w:szCs w:val="24"/>
+        </w:rPr>
+      </w:pPr>
+      <w:hyperlink r:id="rId5" w:history="1">
         <w:r>
           <w:rPr>
             <w:rStyle w:val="Hyperlink"/>
@@ -747,8 +1134,6 @@
           <w:szCs w:val="24"/>
         </w:rPr>
       </w:pPr>
-      <w:bookmarkStart w:id="0" w:name="_GoBack"/>
-      <w:bookmarkEnd w:id="0"/>
     </w:p>
     <w:p>
       <w:pPr>
@@ -764,7 +1149,6 @@
           <w:b/>
           <w:sz w:val="28"/>
         </w:rPr>
-        <w:lastRenderedPageBreak/>
         <w:t>Wege in und aus der Krise. Fünf Szenarien zum Nordkorea-Konflikt</w:t>
       </w:r>
     </w:p>
@@ -863,6 +1247,7 @@
           <w:sz w:val="24"/>
           <w:szCs w:val="24"/>
         </w:rPr>
+        <w:lastRenderedPageBreak/>
         <w:t>Ziel eines massiven Erstschlags wäre es, die militärischen Fähigkeiten Nordkoreas in kürzester Zeit zu pulverisieren, sodass eine nennenswerte Reaktion nicht mehr möglich ist. Auch den militärisch extrem potenten USA dürfte das allerdings sehr schwerfallen.</w:t>
       </w:r>
     </w:p>
@@ -1123,7 +1508,6 @@
           <w:sz w:val="24"/>
           <w:szCs w:val="24"/>
         </w:rPr>
-        <w:lastRenderedPageBreak/>
         <w:t>Härtere wirtschaftliche Sanktionen</w:t>
       </w:r>
     </w:p>
@@ -1180,6 +1564,7 @@
           <w:sz w:val="24"/>
           <w:szCs w:val="24"/>
         </w:rPr>
+        <w:lastRenderedPageBreak/>
         <w:t>Diplomatie, Diplomatie und nochmals Diplomatie</w:t>
       </w:r>
     </w:p>
@@ -1216,7 +1601,7 @@
           <w:sz w:val="24"/>
           <w:szCs w:val="24"/>
         </w:rPr>
-        <w:t>Dabei gibt es diverse Varianten. Im "Guardian" etwa ist von "</w:t>
+        <w:t xml:space="preserve">Dabei gibt es diverse Varianten. Im "Guardian" etwa ist von "Freeze </w:t>
       </w:r>
       <w:proofErr w:type="spellStart"/>
       <w:r>
@@ -1225,7 +1610,7 @@
           <w:sz w:val="24"/>
           <w:szCs w:val="24"/>
         </w:rPr>
-        <w:t>Freeze</w:t>
+        <w:t>for</w:t>
       </w:r>
       <w:proofErr w:type="spellEnd"/>
       <w:r>
@@ -1234,7 +1619,43 @@
           <w:sz w:val="24"/>
           <w:szCs w:val="24"/>
         </w:rPr>
-        <w:t xml:space="preserve"> </w:t>
+        <w:t xml:space="preserve"> Freeze" die Rede: Nordkorea stoppt seine Nukleartests, wenn die USA und Südkorea ihre Militärübungen in der Region einstellen. Der Plan wird laut dem Blatt von China und Russland gestützt. Ob Pjöngjang damit einverstanden ist, ist aber ungewiss. Das Regime sieht das Atomprogramm als seine Überlebensversicherung an.</w:t>
+      </w:r>
+    </w:p>
+    <w:p>
+      <w:pPr>
+        <w:spacing w:before="100" w:beforeAutospacing="1" w:after="100" w:afterAutospacing="1" w:line="240" w:lineRule="auto"/>
+        <w:rPr>
+          <w:rFonts w:cs="Tahoma"/>
+          <w:sz w:val="24"/>
+          <w:szCs w:val="24"/>
+        </w:rPr>
+      </w:pPr>
+      <w:r>
+        <w:rPr>
+          <w:rFonts w:cs="Tahoma"/>
+          <w:sz w:val="24"/>
+          <w:szCs w:val="24"/>
+        </w:rPr>
+        <w:t>Im Gespräch sind auch verschiedene Dialogkanäle – zum Beispiel bilaterale Gespräche oder eine Rückkehr zu den Sechsparteien-Gesprächen, die unter Trumps Vorgänger Barack Obama ausgelaufen sind.</w:t>
+      </w:r>
+    </w:p>
+    <w:p>
+      <w:pPr>
+        <w:spacing w:before="100" w:beforeAutospacing="1" w:after="100" w:afterAutospacing="1" w:line="240" w:lineRule="auto"/>
+        <w:rPr>
+          <w:rFonts w:cs="Tahoma"/>
+          <w:sz w:val="24"/>
+          <w:szCs w:val="24"/>
+        </w:rPr>
+      </w:pPr>
+      <w:r>
+        <w:rPr>
+          <w:rFonts w:cs="Tahoma"/>
+          <w:sz w:val="24"/>
+          <w:szCs w:val="24"/>
+        </w:rPr>
+        <w:t>Das Ergebnis wäre aber wohl, dass Nordkorea parallel sein Atomprogramm fortsetzt. Ein vergleichbarer Deal wie mit dem Iran erscheint noch in weiter Ferne. Das Magazin "</w:t>
       </w:r>
       <w:proofErr w:type="spellStart"/>
       <w:r>
@@ -1243,7 +1664,7 @@
           <w:sz w:val="24"/>
           <w:szCs w:val="24"/>
         </w:rPr>
-        <w:t>for</w:t>
+        <w:t>Foreign</w:t>
       </w:r>
       <w:proofErr w:type="spellEnd"/>
       <w:r>
@@ -1252,97 +1673,7 @@
           <w:sz w:val="24"/>
           <w:szCs w:val="24"/>
         </w:rPr>
-        <w:t xml:space="preserve"> </w:t>
-      </w:r>
-      <w:proofErr w:type="spellStart"/>
-      <w:r>
-        <w:rPr>
-          <w:rFonts w:cs="Tahoma"/>
-          <w:sz w:val="24"/>
-          <w:szCs w:val="24"/>
-        </w:rPr>
-        <w:t>Freeze</w:t>
-      </w:r>
-      <w:proofErr w:type="spellEnd"/>
-      <w:r>
-        <w:rPr>
-          <w:rFonts w:cs="Tahoma"/>
-          <w:sz w:val="24"/>
-          <w:szCs w:val="24"/>
-        </w:rPr>
-        <w:t>" die Rede: Nordkorea stoppt seine Nukleartests, wenn die USA und Südkorea ihre Militärübungen in der Region einstellen. Der Plan wird laut dem Blatt von China und Russland gestützt. Ob Pjöngjang damit einverstanden ist, ist aber ungewiss. Das Regime sieht das Atomprogramm als seine Überlebensversicherung an.</w:t>
-      </w:r>
-    </w:p>
-    <w:p>
-      <w:pPr>
-        <w:spacing w:before="100" w:beforeAutospacing="1" w:after="100" w:afterAutospacing="1" w:line="240" w:lineRule="auto"/>
-        <w:rPr>
-          <w:rFonts w:cs="Tahoma"/>
-          <w:sz w:val="24"/>
-          <w:szCs w:val="24"/>
-        </w:rPr>
-      </w:pPr>
-      <w:r>
-        <w:rPr>
-          <w:rFonts w:cs="Tahoma"/>
-          <w:sz w:val="24"/>
-          <w:szCs w:val="24"/>
-        </w:rPr>
-        <w:t>Im Gespräch sind auch verschiedene Dialogkanäle – zum Beispiel bilaterale Gespräche oder eine Rückkehr zu den Sechsparteien-Gesprächen, die unter Trumps Vorgänger Barack Obama ausgelaufen sind.</w:t>
-      </w:r>
-    </w:p>
-    <w:p>
-      <w:pPr>
-        <w:spacing w:before="100" w:beforeAutospacing="1" w:after="100" w:afterAutospacing="1" w:line="240" w:lineRule="auto"/>
-        <w:rPr>
-          <w:rFonts w:cs="Tahoma"/>
-          <w:sz w:val="24"/>
-          <w:szCs w:val="24"/>
-        </w:rPr>
-      </w:pPr>
-      <w:r>
-        <w:rPr>
-          <w:rFonts w:cs="Tahoma"/>
-          <w:sz w:val="24"/>
-          <w:szCs w:val="24"/>
-        </w:rPr>
-        <w:t>Das Ergebnis wäre aber wohl, dass Nordkorea parallel sein Atomprogramm fortsetzt. Ein vergleichbarer Deal wie mit dem Iran erscheint noch in weiter Ferne. Das Magazin "</w:t>
-      </w:r>
-      <w:proofErr w:type="spellStart"/>
-      <w:r>
-        <w:rPr>
-          <w:rFonts w:cs="Tahoma"/>
-          <w:sz w:val="24"/>
-          <w:szCs w:val="24"/>
-        </w:rPr>
-        <w:t>Foreign</w:t>
-      </w:r>
-      <w:proofErr w:type="spellEnd"/>
-      <w:r>
-        <w:rPr>
-          <w:rFonts w:cs="Tahoma"/>
-          <w:sz w:val="24"/>
-          <w:szCs w:val="24"/>
-        </w:rPr>
-        <w:t xml:space="preserve"> </w:t>
-      </w:r>
-      <w:proofErr w:type="spellStart"/>
-      <w:r>
-        <w:rPr>
-          <w:rFonts w:cs="Tahoma"/>
-          <w:sz w:val="24"/>
-          <w:szCs w:val="24"/>
-        </w:rPr>
-        <w:t>Policy</w:t>
-      </w:r>
-      <w:proofErr w:type="spellEnd"/>
-      <w:r>
-        <w:rPr>
-          <w:rFonts w:cs="Tahoma"/>
-          <w:sz w:val="24"/>
-          <w:szCs w:val="24"/>
-        </w:rPr>
-        <w:t>" verweist aber darauf, dass man schließlich auch mit Indien, Pakistan und Israel, die ebenfalls ambitionierte Atomprogramme haben, auskommt, ohne in eine Eskalationsspirale zu verfallen. Die Nachrichtenagentur dpa zitiert den Think Tank CCIS mit der Analyse: Der große Unterschied sei die so tiefsitzende Feindschaft. Werde diese aktiv zurückgefahren, werde das Problem Nordkorea kleiner.</w:t>
+        <w:t xml:space="preserve"> Policy" verweist aber darauf, dass man schließlich auch mit Indien, Pakistan und Israel, die ebenfalls ambitionierte Atomprogramme haben, auskommt, ohne in eine Eskalationsspirale zu verfallen. Die Nachrichtenagentur dpa zitiert den Think Tank CCIS mit der Analyse: Der große Unterschied sei die so tiefsitzende Feindschaft. Werde diese aktiv zurückgefahren, werde das Problem Nordkorea kleiner.</w:t>
       </w:r>
     </w:p>
     <w:p>
@@ -1410,7 +1741,7 @@
           <w:szCs w:val="24"/>
         </w:rPr>
       </w:pPr>
-      <w:hyperlink r:id="rId7" w:history="1">
+      <w:hyperlink r:id="rId6" w:history="1">
         <w:r>
           <w:rPr>
             <w:rStyle w:val="Hyperlink"/>
@@ -1449,8 +1780,120 @@
 </file>
 
 <file path=word/numbering.xml><?xml version="1.0" encoding="utf-8"?>
-<w:numbering xmlns:wpc="http://schemas.microsoft.com/office/word/2010/wordprocessingCanvas" xmlns:mc="http://schemas.openxmlformats.org/markup-compatibility/2006" xmlns:o="urn:schemas-microsoft-com:office:office" xmlns:r="http://schemas.openxmlformats.org/officeDocument/2006/relationships" xmlns:m="http://schemas.openxmlformats.org/officeDocument/2006/math" xmlns:v="urn:schemas-microsoft-com:vml" xmlns:wp14="http://schemas.microsoft.com/office/word/2010/wordprocessingDrawing" xmlns:wp="http://schemas.openxmlformats.org/drawingml/2006/wordprocessingDrawing" xmlns:w10="urn:schemas-microsoft-com:office:word" xmlns:w="http://schemas.openxmlformats.org/wordprocessingml/2006/main" xmlns:w14="http://schemas.microsoft.com/office/word/2010/wordml" xmlns:wpg="http://schemas.microsoft.com/office/word/2010/wordprocessingGroup" xmlns:wpi="http://schemas.microsoft.com/office/word/2010/wordprocessingInk" xmlns:wne="http://schemas.microsoft.com/office/word/2006/wordml" xmlns:wps="http://schemas.microsoft.com/office/word/2010/wordprocessingShape" mc:Ignorable="w14 wp14">
-  <w:abstractNum w:abstractNumId="0">
+<w:numbering xmlns:wpc="http://schemas.microsoft.com/office/word/2010/wordprocessingCanvas" xmlns:cx="http://schemas.microsoft.com/office/drawing/2014/chartex" xmlns:cx1="http://schemas.microsoft.com/office/drawing/2015/9/8/chartex" xmlns:cx2="http://schemas.microsoft.com/office/drawing/2015/10/21/chartex" xmlns:cx3="http://schemas.microsoft.com/office/drawing/2016/5/9/chartex" xmlns:cx4="http://schemas.microsoft.com/office/drawing/2016/5/10/chartex" xmlns:cx5="http://schemas.microsoft.com/office/drawing/2016/5/11/chartex" xmlns:cx6="http://schemas.microsoft.com/office/drawing/2016/5/12/chartex" xmlns:cx7="http://schemas.microsoft.com/office/drawing/2016/5/13/chartex" xmlns:cx8="http://schemas.microsoft.com/office/drawing/2016/5/14/chartex" xmlns:mc="http://schemas.openxmlformats.org/markup-compatibility/2006" xmlns:aink="http://schemas.microsoft.com/office/drawing/2016/ink" xmlns:am3d="http://schemas.microsoft.com/office/drawing/2017/model3d" xmlns:o="urn:schemas-microsoft-com:office:office" xmlns:oel="http://schemas.microsoft.com/office/2019/extlst" xmlns:r="http://schemas.openxmlformats.org/officeDocument/2006/relationships" xmlns:m="http://schemas.openxmlformats.org/officeDocument/2006/math" xmlns:v="urn:schemas-microsoft-com:vml" xmlns:wp14="http://schemas.microsoft.com/office/word/2010/wordprocessingDrawing" xmlns:wp="http://schemas.openxmlformats.org/drawingml/2006/wordprocessingDrawing" xmlns:w10="urn:schemas-microsoft-com:office:word" xmlns:w="http://schemas.openxmlformats.org/wordprocessingml/2006/main" xmlns:w14="http://schemas.microsoft.com/office/word/2010/wordml" xmlns:w15="http://schemas.microsoft.com/office/word/2012/wordml" xmlns:w16cex="http://schemas.microsoft.com/office/word/2018/wordml/cex" xmlns:w16cid="http://schemas.microsoft.com/office/word/2016/wordml/cid" xmlns:w16="http://schemas.microsoft.com/office/word/2018/wordml" xmlns:w16sdtdh="http://schemas.microsoft.com/office/word/2020/wordml/sdtdatahash" xmlns:w16se="http://schemas.microsoft.com/office/word/2015/wordml/symex" xmlns:wpg="http://schemas.microsoft.com/office/word/2010/wordprocessingGroup" xmlns:wpi="http://schemas.microsoft.com/office/word/2010/wordprocessingInk" xmlns:wne="http://schemas.microsoft.com/office/word/2006/wordml" xmlns:wps="http://schemas.microsoft.com/office/word/2010/wordprocessingShape" mc:Ignorable="w14 w15 w16se w16cid w16 w16cex w16sdtdh wp14">
+  <w:abstractNum w:abstractNumId="0" w15:restartNumberingAfterBreak="0">
+    <w:nsid w:val="0187396D"/>
+    <w:multiLevelType w:val="hybridMultilevel"/>
+    <w:tmpl w:val="FDB6CE24"/>
+    <w:lvl w:ilvl="0" w:tplc="D83CF394">
+      <w:numFmt w:val="bullet"/>
+      <w:lvlText w:val="-"/>
+      <w:lvlJc w:val="left"/>
+      <w:pPr>
+        <w:ind w:left="1080" w:hanging="360"/>
+      </w:pPr>
+      <w:rPr>
+        <w:rFonts w:ascii="Tahoma" w:eastAsia="Times New Roman" w:hAnsi="Tahoma" w:cs="Tahoma" w:hint="default"/>
+      </w:rPr>
+    </w:lvl>
+    <w:lvl w:ilvl="1" w:tplc="04070003" w:tentative="1">
+      <w:start w:val="1"/>
+      <w:numFmt w:val="bullet"/>
+      <w:lvlText w:val="o"/>
+      <w:lvlJc w:val="left"/>
+      <w:pPr>
+        <w:ind w:left="1800" w:hanging="360"/>
+      </w:pPr>
+      <w:rPr>
+        <w:rFonts w:ascii="Courier New" w:hAnsi="Courier New" w:cs="Courier New" w:hint="default"/>
+      </w:rPr>
+    </w:lvl>
+    <w:lvl w:ilvl="2" w:tplc="04070005" w:tentative="1">
+      <w:start w:val="1"/>
+      <w:numFmt w:val="bullet"/>
+      <w:lvlText w:val=""/>
+      <w:lvlJc w:val="left"/>
+      <w:pPr>
+        <w:ind w:left="2520" w:hanging="360"/>
+      </w:pPr>
+      <w:rPr>
+        <w:rFonts w:ascii="Wingdings" w:hAnsi="Wingdings" w:hint="default"/>
+      </w:rPr>
+    </w:lvl>
+    <w:lvl w:ilvl="3" w:tplc="04070001" w:tentative="1">
+      <w:start w:val="1"/>
+      <w:numFmt w:val="bullet"/>
+      <w:lvlText w:val=""/>
+      <w:lvlJc w:val="left"/>
+      <w:pPr>
+        <w:ind w:left="3240" w:hanging="360"/>
+      </w:pPr>
+      <w:rPr>
+        <w:rFonts w:ascii="Symbol" w:hAnsi="Symbol" w:hint="default"/>
+      </w:rPr>
+    </w:lvl>
+    <w:lvl w:ilvl="4" w:tplc="04070003" w:tentative="1">
+      <w:start w:val="1"/>
+      <w:numFmt w:val="bullet"/>
+      <w:lvlText w:val="o"/>
+      <w:lvlJc w:val="left"/>
+      <w:pPr>
+        <w:ind w:left="3960" w:hanging="360"/>
+      </w:pPr>
+      <w:rPr>
+        <w:rFonts w:ascii="Courier New" w:hAnsi="Courier New" w:cs="Courier New" w:hint="default"/>
+      </w:rPr>
+    </w:lvl>
+    <w:lvl w:ilvl="5" w:tplc="04070005" w:tentative="1">
+      <w:start w:val="1"/>
+      <w:numFmt w:val="bullet"/>
+      <w:lvlText w:val=""/>
+      <w:lvlJc w:val="left"/>
+      <w:pPr>
+        <w:ind w:left="4680" w:hanging="360"/>
+      </w:pPr>
+      <w:rPr>
+        <w:rFonts w:ascii="Wingdings" w:hAnsi="Wingdings" w:hint="default"/>
+      </w:rPr>
+    </w:lvl>
+    <w:lvl w:ilvl="6" w:tplc="04070001" w:tentative="1">
+      <w:start w:val="1"/>
+      <w:numFmt w:val="bullet"/>
+      <w:lvlText w:val=""/>
+      <w:lvlJc w:val="left"/>
+      <w:pPr>
+        <w:ind w:left="5400" w:hanging="360"/>
+      </w:pPr>
+      <w:rPr>
+        <w:rFonts w:ascii="Symbol" w:hAnsi="Symbol" w:hint="default"/>
+      </w:rPr>
+    </w:lvl>
+    <w:lvl w:ilvl="7" w:tplc="04070003" w:tentative="1">
+      <w:start w:val="1"/>
+      <w:numFmt w:val="bullet"/>
+      <w:lvlText w:val="o"/>
+      <w:lvlJc w:val="left"/>
+      <w:pPr>
+        <w:ind w:left="6120" w:hanging="360"/>
+      </w:pPr>
+      <w:rPr>
+        <w:rFonts w:ascii="Courier New" w:hAnsi="Courier New" w:cs="Courier New" w:hint="default"/>
+      </w:rPr>
+    </w:lvl>
+    <w:lvl w:ilvl="8" w:tplc="04070005" w:tentative="1">
+      <w:start w:val="1"/>
+      <w:numFmt w:val="bullet"/>
+      <w:lvlText w:val=""/>
+      <w:lvlJc w:val="left"/>
+      <w:pPr>
+        <w:ind w:left="6840" w:hanging="360"/>
+      </w:pPr>
+      <w:rPr>
+        <w:rFonts w:ascii="Wingdings" w:hAnsi="Wingdings" w:hint="default"/>
+      </w:rPr>
+    </w:lvl>
+  </w:abstractNum>
+  <w:abstractNum w:abstractNumId="1" w15:restartNumberingAfterBreak="0">
     <w:nsid w:val="27D01325"/>
     <w:multiLevelType w:val="multilevel"/>
     <w:tmpl w:val="AFBEB026"/>
@@ -1607,7 +2050,7 @@
       </w:rPr>
     </w:lvl>
   </w:abstractNum>
-  <w:abstractNum w:abstractNumId="1">
+  <w:abstractNum w:abstractNumId="2" w15:restartNumberingAfterBreak="0">
     <w:nsid w:val="60CB17F9"/>
     <w:multiLevelType w:val="hybridMultilevel"/>
     <w:tmpl w:val="9BF2177E"/>
@@ -1696,17 +2139,20 @@
       </w:pPr>
     </w:lvl>
   </w:abstractNum>
-  <w:num w:numId="1">
+  <w:num w:numId="1" w16cid:durableId="1269196184">
+    <w:abstractNumId w:val="1"/>
+  </w:num>
+  <w:num w:numId="2" w16cid:durableId="1670212028">
+    <w:abstractNumId w:val="2"/>
+  </w:num>
+  <w:num w:numId="3" w16cid:durableId="1834490180">
     <w:abstractNumId w:val="0"/>
-  </w:num>
-  <w:num w:numId="2">
-    <w:abstractNumId w:val="1"/>
   </w:num>
 </w:numbering>
 </file>
 
 <file path=word/styles.xml><?xml version="1.0" encoding="utf-8"?>
-<w:styles xmlns:mc="http://schemas.openxmlformats.org/markup-compatibility/2006" xmlns:r="http://schemas.openxmlformats.org/officeDocument/2006/relationships" xmlns:w="http://schemas.openxmlformats.org/wordprocessingml/2006/main" xmlns:w14="http://schemas.microsoft.com/office/word/2010/wordml" mc:Ignorable="w14">
+<w:styles xmlns:mc="http://schemas.openxmlformats.org/markup-compatibility/2006" xmlns:r="http://schemas.openxmlformats.org/officeDocument/2006/relationships" xmlns:w="http://schemas.openxmlformats.org/wordprocessingml/2006/main" xmlns:w14="http://schemas.microsoft.com/office/word/2010/wordml" xmlns:w15="http://schemas.microsoft.com/office/word/2012/wordml" xmlns:w16cex="http://schemas.microsoft.com/office/word/2018/wordml/cex" xmlns:w16cid="http://schemas.microsoft.com/office/word/2016/wordml/cid" xmlns:w16="http://schemas.microsoft.com/office/word/2018/wordml" xmlns:w16sdtdh="http://schemas.microsoft.com/office/word/2020/wordml/sdtdatahash" xmlns:w16se="http://schemas.microsoft.com/office/word/2015/wordml/symex" mc:Ignorable="w14 w15 w16se w16cid w16 w16cex w16sdtdh">
   <w:docDefaults>
     <w:rPrDefault>
       <w:rPr>
@@ -1722,144 +2168,383 @@
       </w:pPr>
     </w:pPrDefault>
   </w:docDefaults>
-  <w:latentStyles w:defLockedState="0" w:defUIPriority="99" w:defSemiHidden="1" w:defUnhideWhenUsed="1" w:defQFormat="0" w:count="267">
-    <w:lsdException w:name="Normal" w:semiHidden="0" w:uiPriority="0" w:unhideWhenUsed="0" w:qFormat="1"/>
-    <w:lsdException w:name="heading 1" w:semiHidden="0" w:uiPriority="9" w:unhideWhenUsed="0" w:qFormat="1"/>
-    <w:lsdException w:name="heading 2" w:uiPriority="9" w:qFormat="1"/>
-    <w:lsdException w:name="heading 3" w:uiPriority="9" w:qFormat="1"/>
-    <w:lsdException w:name="heading 4" w:uiPriority="9" w:qFormat="1"/>
-    <w:lsdException w:name="heading 5" w:uiPriority="0" w:qFormat="1"/>
-    <w:lsdException w:name="heading 6" w:uiPriority="0" w:qFormat="1"/>
-    <w:lsdException w:name="heading 7" w:uiPriority="0" w:qFormat="1"/>
-    <w:lsdException w:name="heading 8" w:uiPriority="0" w:qFormat="1"/>
-    <w:lsdException w:name="heading 9" w:uiPriority="0" w:qFormat="1"/>
-    <w:lsdException w:name="toc 1" w:uiPriority="39"/>
-    <w:lsdException w:name="toc 2" w:uiPriority="39"/>
-    <w:lsdException w:name="toc 3" w:uiPriority="39"/>
-    <w:lsdException w:name="toc 4" w:uiPriority="39"/>
-    <w:lsdException w:name="toc 5" w:uiPriority="39"/>
-    <w:lsdException w:name="toc 6" w:uiPriority="39"/>
-    <w:lsdException w:name="toc 7" w:uiPriority="39"/>
-    <w:lsdException w:name="toc 8" w:uiPriority="39"/>
-    <w:lsdException w:name="toc 9" w:uiPriority="39"/>
-    <w:lsdException w:name="caption" w:uiPriority="35" w:qFormat="1"/>
-    <w:lsdException w:name="Title" w:semiHidden="0" w:uiPriority="10" w:unhideWhenUsed="0" w:qFormat="1"/>
-    <w:lsdException w:name="Default Paragraph Font" w:uiPriority="1"/>
-    <w:lsdException w:name="Subtitle" w:semiHidden="0" w:uiPriority="11" w:unhideWhenUsed="0" w:qFormat="1"/>
-    <w:lsdException w:name="Strong" w:semiHidden="0" w:uiPriority="22" w:unhideWhenUsed="0" w:qFormat="1"/>
-    <w:lsdException w:name="Emphasis" w:semiHidden="0" w:uiPriority="20" w:unhideWhenUsed="0" w:qFormat="1"/>
-    <w:lsdException w:name="Table Grid" w:semiHidden="0" w:uiPriority="59" w:unhideWhenUsed="0"/>
-    <w:lsdException w:name="Placeholder Text" w:unhideWhenUsed="0"/>
-    <w:lsdException w:name="No Spacing" w:semiHidden="0" w:uiPriority="1" w:unhideWhenUsed="0" w:qFormat="1"/>
-    <w:lsdException w:name="Light Shading" w:semiHidden="0" w:uiPriority="60" w:unhideWhenUsed="0"/>
-    <w:lsdException w:name="Light List" w:semiHidden="0" w:uiPriority="61" w:unhideWhenUsed="0"/>
-    <w:lsdException w:name="Light Grid" w:semiHidden="0" w:uiPriority="62" w:unhideWhenUsed="0"/>
-    <w:lsdException w:name="Medium Shading 1" w:semiHidden="0" w:uiPriority="63" w:unhideWhenUsed="0"/>
-    <w:lsdException w:name="Medium Shading 2" w:semiHidden="0" w:uiPriority="64" w:unhideWhenUsed="0"/>
-    <w:lsdException w:name="Medium List 1" w:semiHidden="0" w:uiPriority="65" w:unhideWhenUsed="0"/>
-    <w:lsdException w:name="Medium List 2" w:semiHidden="0" w:uiPriority="66" w:unhideWhenUsed="0"/>
-    <w:lsdException w:name="Medium Grid 1" w:semiHidden="0" w:uiPriority="67" w:unhideWhenUsed="0"/>
-    <w:lsdException w:name="Medium Grid 2" w:semiHidden="0" w:uiPriority="68" w:unhideWhenUsed="0"/>
-    <w:lsdException w:name="Medium Grid 3" w:semiHidden="0" w:uiPriority="69" w:unhideWhenUsed="0"/>
-    <w:lsdException w:name="Dark List" w:semiHidden="0" w:uiPriority="70" w:unhideWhenUsed="0"/>
-    <w:lsdException w:name="Colorful Shading" w:semiHidden="0" w:uiPriority="71" w:unhideWhenUsed="0"/>
-    <w:lsdException w:name="Colorful List" w:semiHidden="0" w:uiPriority="72" w:unhideWhenUsed="0"/>
-    <w:lsdException w:name="Colorful Grid" w:semiHidden="0" w:uiPriority="73" w:unhideWhenUsed="0"/>
-    <w:lsdException w:name="Light Shading Accent 1" w:semiHidden="0" w:uiPriority="60" w:unhideWhenUsed="0"/>
-    <w:lsdException w:name="Light List Accent 1" w:semiHidden="0" w:uiPriority="61" w:unhideWhenUsed="0"/>
-    <w:lsdException w:name="Light Grid Accent 1" w:semiHidden="0" w:uiPriority="62" w:unhideWhenUsed="0"/>
-    <w:lsdException w:name="Medium Shading 1 Accent 1" w:semiHidden="0" w:uiPriority="63" w:unhideWhenUsed="0"/>
-    <w:lsdException w:name="Medium Shading 2 Accent 1" w:semiHidden="0" w:uiPriority="64" w:unhideWhenUsed="0"/>
-    <w:lsdException w:name="Medium List 1 Accent 1" w:semiHidden="0" w:uiPriority="65" w:unhideWhenUsed="0"/>
-    <w:lsdException w:name="Revision" w:unhideWhenUsed="0"/>
-    <w:lsdException w:name="List Paragraph" w:semiHidden="0" w:uiPriority="34" w:unhideWhenUsed="0" w:qFormat="1"/>
-    <w:lsdException w:name="Quote" w:semiHidden="0" w:uiPriority="29" w:unhideWhenUsed="0" w:qFormat="1"/>
-    <w:lsdException w:name="Intense Quote" w:semiHidden="0" w:uiPriority="30" w:unhideWhenUsed="0" w:qFormat="1"/>
-    <w:lsdException w:name="Medium List 2 Accent 1" w:semiHidden="0" w:uiPriority="66" w:unhideWhenUsed="0"/>
-    <w:lsdException w:name="Medium Grid 1 Accent 1" w:semiHidden="0" w:uiPriority="67" w:unhideWhenUsed="0"/>
-    <w:lsdException w:name="Medium Grid 2 Accent 1" w:semiHidden="0" w:uiPriority="68" w:unhideWhenUsed="0"/>
-    <w:lsdException w:name="Medium Grid 3 Accent 1" w:semiHidden="0" w:uiPriority="69" w:unhideWhenUsed="0"/>
-    <w:lsdException w:name="Dark List Accent 1" w:semiHidden="0" w:uiPriority="70" w:unhideWhenUsed="0"/>
-    <w:lsdException w:name="Colorful Shading Accent 1" w:semiHidden="0" w:uiPriority="71" w:unhideWhenUsed="0"/>
-    <w:lsdException w:name="Colorful List Accent 1" w:semiHidden="0" w:uiPriority="72" w:unhideWhenUsed="0"/>
-    <w:lsdException w:name="Colorful Grid Accent 1" w:semiHidden="0" w:uiPriority="73" w:unhideWhenUsed="0"/>
-    <w:lsdException w:name="Light Shading Accent 2" w:semiHidden="0" w:uiPriority="60" w:unhideWhenUsed="0"/>
-    <w:lsdException w:name="Light List Accent 2" w:semiHidden="0" w:uiPriority="61" w:unhideWhenUsed="0"/>
-    <w:lsdException w:name="Light Grid Accent 2" w:semiHidden="0" w:uiPriority="62" w:unhideWhenUsed="0"/>
-    <w:lsdException w:name="Medium Shading 1 Accent 2" w:semiHidden="0" w:uiPriority="63" w:unhideWhenUsed="0"/>
-    <w:lsdException w:name="Medium Shading 2 Accent 2" w:semiHidden="0" w:uiPriority="64" w:unhideWhenUsed="0"/>
-    <w:lsdException w:name="Medium List 1 Accent 2" w:semiHidden="0" w:uiPriority="65" w:unhideWhenUsed="0"/>
-    <w:lsdException w:name="Medium List 2 Accent 2" w:semiHidden="0" w:uiPriority="66" w:unhideWhenUsed="0"/>
-    <w:lsdException w:name="Medium Grid 1 Accent 2" w:semiHidden="0" w:uiPriority="67" w:unhideWhenUsed="0"/>
-    <w:lsdException w:name="Medium Grid 2 Accent 2" w:semiHidden="0" w:uiPriority="68" w:unhideWhenUsed="0"/>
-    <w:lsdException w:name="Medium Grid 3 Accent 2" w:semiHidden="0" w:uiPriority="69" w:unhideWhenUsed="0"/>
-    <w:lsdException w:name="Dark List Accent 2" w:semiHidden="0" w:uiPriority="70" w:unhideWhenUsed="0"/>
-    <w:lsdException w:name="Colorful Shading Accent 2" w:semiHidden="0" w:uiPriority="71" w:unhideWhenUsed="0"/>
-    <w:lsdException w:name="Colorful List Accent 2" w:semiHidden="0" w:uiPriority="72" w:unhideWhenUsed="0"/>
-    <w:lsdException w:name="Colorful Grid Accent 2" w:semiHidden="0" w:uiPriority="73" w:unhideWhenUsed="0"/>
-    <w:lsdException w:name="Light Shading Accent 3" w:semiHidden="0" w:uiPriority="60" w:unhideWhenUsed="0"/>
-    <w:lsdException w:name="Light List Accent 3" w:semiHidden="0" w:uiPriority="61" w:unhideWhenUsed="0"/>
-    <w:lsdException w:name="Light Grid Accent 3" w:semiHidden="0" w:uiPriority="62" w:unhideWhenUsed="0"/>
-    <w:lsdException w:name="Medium Shading 1 Accent 3" w:semiHidden="0" w:uiPriority="63" w:unhideWhenUsed="0"/>
-    <w:lsdException w:name="Medium Shading 2 Accent 3" w:semiHidden="0" w:uiPriority="64" w:unhideWhenUsed="0"/>
-    <w:lsdException w:name="Medium List 1 Accent 3" w:semiHidden="0" w:uiPriority="65" w:unhideWhenUsed="0"/>
-    <w:lsdException w:name="Medium List 2 Accent 3" w:semiHidden="0" w:uiPriority="66" w:unhideWhenUsed="0"/>
-    <w:lsdException w:name="Medium Grid 1 Accent 3" w:semiHidden="0" w:uiPriority="67" w:unhideWhenUsed="0"/>
-    <w:lsdException w:name="Medium Grid 2 Accent 3" w:semiHidden="0" w:uiPriority="68" w:unhideWhenUsed="0"/>
-    <w:lsdException w:name="Medium Grid 3 Accent 3" w:semiHidden="0" w:uiPriority="69" w:unhideWhenUsed="0"/>
-    <w:lsdException w:name="Dark List Accent 3" w:semiHidden="0" w:uiPriority="70" w:unhideWhenUsed="0"/>
-    <w:lsdException w:name="Colorful Shading Accent 3" w:semiHidden="0" w:uiPriority="71" w:unhideWhenUsed="0"/>
-    <w:lsdException w:name="Colorful List Accent 3" w:semiHidden="0" w:uiPriority="72" w:unhideWhenUsed="0"/>
-    <w:lsdException w:name="Colorful Grid Accent 3" w:semiHidden="0" w:uiPriority="73" w:unhideWhenUsed="0"/>
-    <w:lsdException w:name="Light Shading Accent 4" w:semiHidden="0" w:uiPriority="60" w:unhideWhenUsed="0"/>
-    <w:lsdException w:name="Light List Accent 4" w:semiHidden="0" w:uiPriority="61" w:unhideWhenUsed="0"/>
-    <w:lsdException w:name="Light Grid Accent 4" w:semiHidden="0" w:uiPriority="62" w:unhideWhenUsed="0"/>
-    <w:lsdException w:name="Medium Shading 1 Accent 4" w:semiHidden="0" w:uiPriority="63" w:unhideWhenUsed="0"/>
-    <w:lsdException w:name="Medium Shading 2 Accent 4" w:semiHidden="0" w:uiPriority="64" w:unhideWhenUsed="0"/>
-    <w:lsdException w:name="Medium List 1 Accent 4" w:semiHidden="0" w:uiPriority="65" w:unhideWhenUsed="0"/>
-    <w:lsdException w:name="Medium List 2 Accent 4" w:semiHidden="0" w:uiPriority="66" w:unhideWhenUsed="0"/>
-    <w:lsdException w:name="Medium Grid 1 Accent 4" w:semiHidden="0" w:uiPriority="67" w:unhideWhenUsed="0"/>
-    <w:lsdException w:name="Medium Grid 2 Accent 4" w:semiHidden="0" w:uiPriority="68" w:unhideWhenUsed="0"/>
-    <w:lsdException w:name="Medium Grid 3 Accent 4" w:semiHidden="0" w:uiPriority="69" w:unhideWhenUsed="0"/>
-    <w:lsdException w:name="Dark List Accent 4" w:semiHidden="0" w:uiPriority="70" w:unhideWhenUsed="0"/>
-    <w:lsdException w:name="Colorful Shading Accent 4" w:semiHidden="0" w:uiPriority="71" w:unhideWhenUsed="0"/>
-    <w:lsdException w:name="Colorful List Accent 4" w:semiHidden="0" w:uiPriority="72" w:unhideWhenUsed="0"/>
-    <w:lsdException w:name="Colorful Grid Accent 4" w:semiHidden="0" w:uiPriority="73" w:unhideWhenUsed="0"/>
-    <w:lsdException w:name="Light Shading Accent 5" w:semiHidden="0" w:uiPriority="60" w:unhideWhenUsed="0"/>
-    <w:lsdException w:name="Light List Accent 5" w:semiHidden="0" w:uiPriority="61" w:unhideWhenUsed="0"/>
-    <w:lsdException w:name="Light Grid Accent 5" w:semiHidden="0" w:uiPriority="62" w:unhideWhenUsed="0"/>
-    <w:lsdException w:name="Medium Shading 1 Accent 5" w:semiHidden="0" w:uiPriority="63" w:unhideWhenUsed="0"/>
-    <w:lsdException w:name="Medium Shading 2 Accent 5" w:semiHidden="0" w:uiPriority="64" w:unhideWhenUsed="0"/>
-    <w:lsdException w:name="Medium List 1 Accent 5" w:semiHidden="0" w:uiPriority="65" w:unhideWhenUsed="0"/>
-    <w:lsdException w:name="Medium List 2 Accent 5" w:semiHidden="0" w:uiPriority="66" w:unhideWhenUsed="0"/>
-    <w:lsdException w:name="Medium Grid 1 Accent 5" w:semiHidden="0" w:uiPriority="67" w:unhideWhenUsed="0"/>
-    <w:lsdException w:name="Medium Grid 2 Accent 5" w:semiHidden="0" w:uiPriority="68" w:unhideWhenUsed="0"/>
-    <w:lsdException w:name="Medium Grid 3 Accent 5" w:semiHidden="0" w:uiPriority="69" w:unhideWhenUsed="0"/>
-    <w:lsdException w:name="Dark List Accent 5" w:semiHidden="0" w:uiPriority="70" w:unhideWhenUsed="0"/>
-    <w:lsdException w:name="Colorful Shading Accent 5" w:semiHidden="0" w:uiPriority="71" w:unhideWhenUsed="0"/>
-    <w:lsdException w:name="Colorful List Accent 5" w:semiHidden="0" w:uiPriority="72" w:unhideWhenUsed="0"/>
-    <w:lsdException w:name="Colorful Grid Accent 5" w:semiHidden="0" w:uiPriority="73" w:unhideWhenUsed="0"/>
-    <w:lsdException w:name="Light Shading Accent 6" w:semiHidden="0" w:uiPriority="60" w:unhideWhenUsed="0"/>
-    <w:lsdException w:name="Light List Accent 6" w:semiHidden="0" w:uiPriority="61" w:unhideWhenUsed="0"/>
-    <w:lsdException w:name="Light Grid Accent 6" w:semiHidden="0" w:uiPriority="62" w:unhideWhenUsed="0"/>
-    <w:lsdException w:name="Medium Shading 1 Accent 6" w:semiHidden="0" w:uiPriority="63" w:unhideWhenUsed="0"/>
-    <w:lsdException w:name="Medium Shading 2 Accent 6" w:semiHidden="0" w:uiPriority="64" w:unhideWhenUsed="0"/>
-    <w:lsdException w:name="Medium List 1 Accent 6" w:semiHidden="0" w:uiPriority="65" w:unhideWhenUsed="0"/>
-    <w:lsdException w:name="Medium List 2 Accent 6" w:semiHidden="0" w:uiPriority="66" w:unhideWhenUsed="0"/>
-    <w:lsdException w:name="Medium Grid 1 Accent 6" w:semiHidden="0" w:uiPriority="67" w:unhideWhenUsed="0"/>
-    <w:lsdException w:name="Medium Grid 2 Accent 6" w:semiHidden="0" w:uiPriority="68" w:unhideWhenUsed="0"/>
-    <w:lsdException w:name="Medium Grid 3 Accent 6" w:semiHidden="0" w:uiPriority="69" w:unhideWhenUsed="0"/>
-    <w:lsdException w:name="Dark List Accent 6" w:semiHidden="0" w:uiPriority="70" w:unhideWhenUsed="0"/>
-    <w:lsdException w:name="Colorful Shading Accent 6" w:semiHidden="0" w:uiPriority="71" w:unhideWhenUsed="0"/>
-    <w:lsdException w:name="Colorful List Accent 6" w:semiHidden="0" w:uiPriority="72" w:unhideWhenUsed="0"/>
-    <w:lsdException w:name="Colorful Grid Accent 6" w:semiHidden="0" w:uiPriority="73" w:unhideWhenUsed="0"/>
-    <w:lsdException w:name="Subtle Emphasis" w:semiHidden="0" w:uiPriority="19" w:unhideWhenUsed="0" w:qFormat="1"/>
-    <w:lsdException w:name="Intense Emphasis" w:semiHidden="0" w:uiPriority="21" w:unhideWhenUsed="0" w:qFormat="1"/>
-    <w:lsdException w:name="Subtle Reference" w:semiHidden="0" w:uiPriority="31" w:unhideWhenUsed="0" w:qFormat="1"/>
-    <w:lsdException w:name="Intense Reference" w:semiHidden="0" w:uiPriority="32" w:unhideWhenUsed="0" w:qFormat="1"/>
-    <w:lsdException w:name="Book Title" w:semiHidden="0" w:uiPriority="33" w:unhideWhenUsed="0" w:qFormat="1"/>
-    <w:lsdException w:name="Bibliography" w:uiPriority="37"/>
-    <w:lsdException w:name="TOC Heading" w:uiPriority="39" w:qFormat="1"/>
+  <w:latentStyles w:defLockedState="0" w:defUIPriority="99" w:defSemiHidden="0" w:defUnhideWhenUsed="0" w:defQFormat="0" w:count="376">
+    <w:lsdException w:name="Normal" w:uiPriority="0" w:qFormat="1"/>
+    <w:lsdException w:name="heading 1" w:uiPriority="9" w:qFormat="1"/>
+    <w:lsdException w:name="heading 2" w:semiHidden="1" w:uiPriority="9" w:unhideWhenUsed="1" w:qFormat="1"/>
+    <w:lsdException w:name="heading 3" w:semiHidden="1" w:uiPriority="9" w:unhideWhenUsed="1" w:qFormat="1"/>
+    <w:lsdException w:name="heading 4" w:semiHidden="1" w:uiPriority="9" w:unhideWhenUsed="1" w:qFormat="1"/>
+    <w:lsdException w:name="heading 5" w:semiHidden="1" w:uiPriority="0" w:unhideWhenUsed="1" w:qFormat="1"/>
+    <w:lsdException w:name="heading 6" w:semiHidden="1" w:uiPriority="0" w:unhideWhenUsed="1" w:qFormat="1"/>
+    <w:lsdException w:name="heading 7" w:semiHidden="1" w:uiPriority="0" w:unhideWhenUsed="1" w:qFormat="1"/>
+    <w:lsdException w:name="heading 8" w:semiHidden="1" w:uiPriority="0" w:unhideWhenUsed="1" w:qFormat="1"/>
+    <w:lsdException w:name="heading 9" w:semiHidden="1" w:uiPriority="0" w:unhideWhenUsed="1" w:qFormat="1"/>
+    <w:lsdException w:name="index 1" w:semiHidden="1" w:unhideWhenUsed="1"/>
+    <w:lsdException w:name="index 2" w:semiHidden="1" w:unhideWhenUsed="1"/>
+    <w:lsdException w:name="index 3" w:semiHidden="1" w:unhideWhenUsed="1"/>
+    <w:lsdException w:name="index 4" w:semiHidden="1" w:unhideWhenUsed="1"/>
+    <w:lsdException w:name="index 5" w:semiHidden="1" w:unhideWhenUsed="1"/>
+    <w:lsdException w:name="index 6" w:semiHidden="1" w:unhideWhenUsed="1"/>
+    <w:lsdException w:name="index 7" w:semiHidden="1" w:unhideWhenUsed="1"/>
+    <w:lsdException w:name="index 8" w:semiHidden="1" w:unhideWhenUsed="1"/>
+    <w:lsdException w:name="index 9" w:semiHidden="1" w:unhideWhenUsed="1"/>
+    <w:lsdException w:name="toc 1" w:semiHidden="1" w:uiPriority="39" w:unhideWhenUsed="1"/>
+    <w:lsdException w:name="toc 2" w:semiHidden="1" w:uiPriority="39" w:unhideWhenUsed="1"/>
+    <w:lsdException w:name="toc 3" w:semiHidden="1" w:uiPriority="39" w:unhideWhenUsed="1"/>
+    <w:lsdException w:name="toc 4" w:semiHidden="1" w:uiPriority="39" w:unhideWhenUsed="1"/>
+    <w:lsdException w:name="toc 5" w:semiHidden="1" w:uiPriority="39" w:unhideWhenUsed="1"/>
+    <w:lsdException w:name="toc 6" w:semiHidden="1" w:uiPriority="39" w:unhideWhenUsed="1"/>
+    <w:lsdException w:name="toc 7" w:semiHidden="1" w:uiPriority="39" w:unhideWhenUsed="1"/>
+    <w:lsdException w:name="toc 8" w:semiHidden="1" w:uiPriority="39" w:unhideWhenUsed="1"/>
+    <w:lsdException w:name="toc 9" w:semiHidden="1" w:uiPriority="39" w:unhideWhenUsed="1"/>
+    <w:lsdException w:name="Normal Indent" w:semiHidden="1" w:unhideWhenUsed="1"/>
+    <w:lsdException w:name="footnote text" w:semiHidden="1" w:unhideWhenUsed="1"/>
+    <w:lsdException w:name="annotation text" w:semiHidden="1" w:unhideWhenUsed="1"/>
+    <w:lsdException w:name="header" w:semiHidden="1" w:unhideWhenUsed="1"/>
+    <w:lsdException w:name="footer" w:semiHidden="1" w:unhideWhenUsed="1"/>
+    <w:lsdException w:name="index heading" w:semiHidden="1" w:unhideWhenUsed="1"/>
+    <w:lsdException w:name="caption" w:semiHidden="1" w:uiPriority="35" w:unhideWhenUsed="1" w:qFormat="1"/>
+    <w:lsdException w:name="table of figures" w:semiHidden="1" w:unhideWhenUsed="1"/>
+    <w:lsdException w:name="envelope address" w:semiHidden="1" w:unhideWhenUsed="1"/>
+    <w:lsdException w:name="envelope return" w:semiHidden="1" w:unhideWhenUsed="1"/>
+    <w:lsdException w:name="footnote reference" w:semiHidden="1" w:unhideWhenUsed="1"/>
+    <w:lsdException w:name="annotation reference" w:semiHidden="1" w:unhideWhenUsed="1"/>
+    <w:lsdException w:name="line number" w:semiHidden="1" w:unhideWhenUsed="1"/>
+    <w:lsdException w:name="page number" w:semiHidden="1" w:unhideWhenUsed="1"/>
+    <w:lsdException w:name="endnote reference" w:semiHidden="1" w:unhideWhenUsed="1"/>
+    <w:lsdException w:name="endnote text" w:semiHidden="1" w:unhideWhenUsed="1"/>
+    <w:lsdException w:name="table of authorities" w:semiHidden="1" w:unhideWhenUsed="1"/>
+    <w:lsdException w:name="macro" w:semiHidden="1" w:unhideWhenUsed="1"/>
+    <w:lsdException w:name="toa heading" w:semiHidden="1" w:unhideWhenUsed="1"/>
+    <w:lsdException w:name="List" w:semiHidden="1" w:unhideWhenUsed="1"/>
+    <w:lsdException w:name="List Bullet" w:semiHidden="1" w:unhideWhenUsed="1"/>
+    <w:lsdException w:name="List Number" w:semiHidden="1" w:unhideWhenUsed="1"/>
+    <w:lsdException w:name="List 2" w:semiHidden="1" w:unhideWhenUsed="1"/>
+    <w:lsdException w:name="List 3" w:semiHidden="1" w:unhideWhenUsed="1"/>
+    <w:lsdException w:name="List 4" w:semiHidden="1" w:unhideWhenUsed="1"/>
+    <w:lsdException w:name="List 5" w:semiHidden="1" w:unhideWhenUsed="1"/>
+    <w:lsdException w:name="List Bullet 2" w:semiHidden="1" w:unhideWhenUsed="1"/>
+    <w:lsdException w:name="List Bullet 3" w:semiHidden="1" w:unhideWhenUsed="1"/>
+    <w:lsdException w:name="List Bullet 4" w:semiHidden="1" w:unhideWhenUsed="1"/>
+    <w:lsdException w:name="List Bullet 5" w:semiHidden="1" w:unhideWhenUsed="1"/>
+    <w:lsdException w:name="List Number 2" w:semiHidden="1" w:unhideWhenUsed="1"/>
+    <w:lsdException w:name="List Number 3" w:semiHidden="1" w:unhideWhenUsed="1"/>
+    <w:lsdException w:name="List Number 4" w:semiHidden="1" w:unhideWhenUsed="1"/>
+    <w:lsdException w:name="List Number 5" w:semiHidden="1" w:unhideWhenUsed="1"/>
+    <w:lsdException w:name="Title" w:uiPriority="10" w:qFormat="1"/>
+    <w:lsdException w:name="Closing" w:semiHidden="1" w:unhideWhenUsed="1"/>
+    <w:lsdException w:name="Signature" w:semiHidden="1" w:unhideWhenUsed="1"/>
+    <w:lsdException w:name="Default Paragraph Font" w:semiHidden="1" w:uiPriority="1" w:unhideWhenUsed="1"/>
+    <w:lsdException w:name="Body Text" w:semiHidden="1" w:unhideWhenUsed="1"/>
+    <w:lsdException w:name="Body Text Indent" w:semiHidden="1" w:unhideWhenUsed="1"/>
+    <w:lsdException w:name="List Continue" w:semiHidden="1" w:unhideWhenUsed="1"/>
+    <w:lsdException w:name="List Continue 2" w:semiHidden="1" w:unhideWhenUsed="1"/>
+    <w:lsdException w:name="List Continue 3" w:semiHidden="1" w:unhideWhenUsed="1"/>
+    <w:lsdException w:name="List Continue 4" w:semiHidden="1" w:unhideWhenUsed="1"/>
+    <w:lsdException w:name="List Continue 5" w:semiHidden="1" w:unhideWhenUsed="1"/>
+    <w:lsdException w:name="Message Header" w:semiHidden="1" w:unhideWhenUsed="1"/>
+    <w:lsdException w:name="Subtitle" w:uiPriority="11" w:qFormat="1"/>
+    <w:lsdException w:name="Salutation" w:semiHidden="1" w:unhideWhenUsed="1"/>
+    <w:lsdException w:name="Date" w:semiHidden="1" w:unhideWhenUsed="1"/>
+    <w:lsdException w:name="Body Text First Indent" w:semiHidden="1" w:unhideWhenUsed="1"/>
+    <w:lsdException w:name="Body Text First Indent 2" w:semiHidden="1" w:unhideWhenUsed="1"/>
+    <w:lsdException w:name="Note Heading" w:semiHidden="1" w:unhideWhenUsed="1"/>
+    <w:lsdException w:name="Body Text 2" w:semiHidden="1" w:unhideWhenUsed="1"/>
+    <w:lsdException w:name="Body Text 3" w:semiHidden="1" w:unhideWhenUsed="1"/>
+    <w:lsdException w:name="Body Text Indent 2" w:semiHidden="1" w:unhideWhenUsed="1"/>
+    <w:lsdException w:name="Body Text Indent 3" w:semiHidden="1" w:unhideWhenUsed="1"/>
+    <w:lsdException w:name="Block Text" w:semiHidden="1" w:unhideWhenUsed="1"/>
+    <w:lsdException w:name="Hyperlink" w:semiHidden="1" w:unhideWhenUsed="1"/>
+    <w:lsdException w:name="FollowedHyperlink" w:semiHidden="1" w:unhideWhenUsed="1"/>
+    <w:lsdException w:name="Strong" w:uiPriority="22" w:qFormat="1"/>
+    <w:lsdException w:name="Emphasis" w:uiPriority="20" w:qFormat="1"/>
+    <w:lsdException w:name="Document Map" w:semiHidden="1" w:unhideWhenUsed="1"/>
+    <w:lsdException w:name="Plain Text" w:semiHidden="1" w:unhideWhenUsed="1"/>
+    <w:lsdException w:name="E-mail Signature" w:semiHidden="1" w:unhideWhenUsed="1"/>
+    <w:lsdException w:name="HTML Top of Form" w:semiHidden="1" w:unhideWhenUsed="1"/>
+    <w:lsdException w:name="HTML Bottom of Form" w:semiHidden="1" w:unhideWhenUsed="1"/>
+    <w:lsdException w:name="Normal (Web)" w:semiHidden="1" w:unhideWhenUsed="1"/>
+    <w:lsdException w:name="HTML Acronym" w:semiHidden="1" w:unhideWhenUsed="1"/>
+    <w:lsdException w:name="HTML Address" w:semiHidden="1" w:unhideWhenUsed="1"/>
+    <w:lsdException w:name="HTML Cite" w:semiHidden="1" w:unhideWhenUsed="1"/>
+    <w:lsdException w:name="HTML Code" w:semiHidden="1" w:unhideWhenUsed="1"/>
+    <w:lsdException w:name="HTML Definition" w:semiHidden="1" w:unhideWhenUsed="1"/>
+    <w:lsdException w:name="HTML Keyboard" w:semiHidden="1" w:unhideWhenUsed="1"/>
+    <w:lsdException w:name="HTML Preformatted" w:semiHidden="1" w:unhideWhenUsed="1"/>
+    <w:lsdException w:name="HTML Sample" w:semiHidden="1" w:unhideWhenUsed="1"/>
+    <w:lsdException w:name="HTML Typewriter" w:semiHidden="1" w:unhideWhenUsed="1"/>
+    <w:lsdException w:name="HTML Variable" w:semiHidden="1" w:unhideWhenUsed="1"/>
+    <w:lsdException w:name="Normal Table" w:semiHidden="1" w:unhideWhenUsed="1"/>
+    <w:lsdException w:name="annotation subject" w:semiHidden="1" w:unhideWhenUsed="1"/>
+    <w:lsdException w:name="No List" w:semiHidden="1" w:unhideWhenUsed="1"/>
+    <w:lsdException w:name="Outline List 1" w:semiHidden="1" w:unhideWhenUsed="1"/>
+    <w:lsdException w:name="Outline List 2" w:semiHidden="1" w:unhideWhenUsed="1"/>
+    <w:lsdException w:name="Outline List 3" w:semiHidden="1" w:unhideWhenUsed="1"/>
+    <w:lsdException w:name="Table Simple 1" w:semiHidden="1" w:unhideWhenUsed="1"/>
+    <w:lsdException w:name="Table Simple 2" w:semiHidden="1" w:unhideWhenUsed="1"/>
+    <w:lsdException w:name="Table Simple 3" w:semiHidden="1" w:unhideWhenUsed="1"/>
+    <w:lsdException w:name="Table Classic 1" w:semiHidden="1" w:unhideWhenUsed="1"/>
+    <w:lsdException w:name="Table Classic 2" w:semiHidden="1" w:unhideWhenUsed="1"/>
+    <w:lsdException w:name="Table Classic 3" w:semiHidden="1" w:unhideWhenUsed="1"/>
+    <w:lsdException w:name="Table Classic 4" w:semiHidden="1" w:unhideWhenUsed="1"/>
+    <w:lsdException w:name="Table Colorful 1" w:semiHidden="1" w:unhideWhenUsed="1"/>
+    <w:lsdException w:name="Table Colorful 2" w:semiHidden="1" w:unhideWhenUsed="1"/>
+    <w:lsdException w:name="Table Colorful 3" w:semiHidden="1" w:unhideWhenUsed="1"/>
+    <w:lsdException w:name="Table Columns 1" w:semiHidden="1" w:unhideWhenUsed="1"/>
+    <w:lsdException w:name="Table Columns 2" w:semiHidden="1" w:unhideWhenUsed="1"/>
+    <w:lsdException w:name="Table Columns 3" w:semiHidden="1" w:unhideWhenUsed="1"/>
+    <w:lsdException w:name="Table Columns 4" w:semiHidden="1" w:unhideWhenUsed="1"/>
+    <w:lsdException w:name="Table Columns 5" w:semiHidden="1" w:unhideWhenUsed="1"/>
+    <w:lsdException w:name="Table Grid 1" w:semiHidden="1" w:unhideWhenUsed="1"/>
+    <w:lsdException w:name="Table Grid 2" w:semiHidden="1" w:unhideWhenUsed="1"/>
+    <w:lsdException w:name="Table Grid 3" w:semiHidden="1" w:unhideWhenUsed="1"/>
+    <w:lsdException w:name="Table Grid 4" w:semiHidden="1" w:unhideWhenUsed="1"/>
+    <w:lsdException w:name="Table Grid 5" w:semiHidden="1" w:unhideWhenUsed="1"/>
+    <w:lsdException w:name="Table Grid 6" w:semiHidden="1" w:unhideWhenUsed="1"/>
+    <w:lsdException w:name="Table Grid 7" w:semiHidden="1" w:unhideWhenUsed="1"/>
+    <w:lsdException w:name="Table Grid 8" w:semiHidden="1" w:unhideWhenUsed="1"/>
+    <w:lsdException w:name="Table List 1" w:semiHidden="1" w:unhideWhenUsed="1"/>
+    <w:lsdException w:name="Table List 2" w:semiHidden="1" w:unhideWhenUsed="1"/>
+    <w:lsdException w:name="Table List 3" w:semiHidden="1" w:unhideWhenUsed="1"/>
+    <w:lsdException w:name="Table List 4" w:semiHidden="1" w:unhideWhenUsed="1"/>
+    <w:lsdException w:name="Table List 5" w:semiHidden="1" w:unhideWhenUsed="1"/>
+    <w:lsdException w:name="Table List 6" w:semiHidden="1" w:unhideWhenUsed="1"/>
+    <w:lsdException w:name="Table List 7" w:semiHidden="1" w:unhideWhenUsed="1"/>
+    <w:lsdException w:name="Table List 8" w:semiHidden="1" w:unhideWhenUsed="1"/>
+    <w:lsdException w:name="Table 3D effects 1" w:semiHidden="1" w:unhideWhenUsed="1"/>
+    <w:lsdException w:name="Table 3D effects 2" w:semiHidden="1" w:unhideWhenUsed="1"/>
+    <w:lsdException w:name="Table 3D effects 3" w:semiHidden="1" w:unhideWhenUsed="1"/>
+    <w:lsdException w:name="Table Contemporary" w:semiHidden="1" w:unhideWhenUsed="1"/>
+    <w:lsdException w:name="Table Elegant" w:semiHidden="1" w:unhideWhenUsed="1"/>
+    <w:lsdException w:name="Table Professional" w:semiHidden="1" w:unhideWhenUsed="1"/>
+    <w:lsdException w:name="Table Subtle 1" w:semiHidden="1" w:unhideWhenUsed="1"/>
+    <w:lsdException w:name="Table Subtle 2" w:semiHidden="1" w:unhideWhenUsed="1"/>
+    <w:lsdException w:name="Table Web 1" w:semiHidden="1" w:unhideWhenUsed="1"/>
+    <w:lsdException w:name="Table Web 2" w:semiHidden="1" w:unhideWhenUsed="1"/>
+    <w:lsdException w:name="Table Web 3" w:semiHidden="1" w:unhideWhenUsed="1"/>
+    <w:lsdException w:name="Balloon Text" w:semiHidden="1" w:unhideWhenUsed="1"/>
+    <w:lsdException w:name="Table Grid" w:uiPriority="59"/>
+    <w:lsdException w:name="Table Theme" w:semiHidden="1" w:unhideWhenUsed="1"/>
+    <w:lsdException w:name="Placeholder Text" w:semiHidden="1"/>
+    <w:lsdException w:name="No Spacing" w:uiPriority="1" w:qFormat="1"/>
+    <w:lsdException w:name="Light Shading" w:uiPriority="60"/>
+    <w:lsdException w:name="Light List" w:uiPriority="61"/>
+    <w:lsdException w:name="Light Grid" w:uiPriority="62"/>
+    <w:lsdException w:name="Medium Shading 1" w:uiPriority="63"/>
+    <w:lsdException w:name="Medium Shading 2" w:uiPriority="64"/>
+    <w:lsdException w:name="Medium List 1" w:uiPriority="65"/>
+    <w:lsdException w:name="Medium List 2" w:uiPriority="66"/>
+    <w:lsdException w:name="Medium Grid 1" w:uiPriority="67"/>
+    <w:lsdException w:name="Medium Grid 2" w:uiPriority="68"/>
+    <w:lsdException w:name="Medium Grid 3" w:uiPriority="69"/>
+    <w:lsdException w:name="Dark List" w:uiPriority="70"/>
+    <w:lsdException w:name="Colorful Shading" w:uiPriority="71"/>
+    <w:lsdException w:name="Colorful List" w:uiPriority="72"/>
+    <w:lsdException w:name="Colorful Grid" w:uiPriority="73"/>
+    <w:lsdException w:name="Light Shading Accent 1" w:uiPriority="60"/>
+    <w:lsdException w:name="Light List Accent 1" w:uiPriority="61"/>
+    <w:lsdException w:name="Light Grid Accent 1" w:uiPriority="62"/>
+    <w:lsdException w:name="Medium Shading 1 Accent 1" w:uiPriority="63"/>
+    <w:lsdException w:name="Medium Shading 2 Accent 1" w:uiPriority="64"/>
+    <w:lsdException w:name="Medium List 1 Accent 1" w:uiPriority="65"/>
+    <w:lsdException w:name="Revision" w:semiHidden="1"/>
+    <w:lsdException w:name="List Paragraph" w:uiPriority="34" w:qFormat="1"/>
+    <w:lsdException w:name="Quote" w:uiPriority="29" w:qFormat="1"/>
+    <w:lsdException w:name="Intense Quote" w:uiPriority="30" w:qFormat="1"/>
+    <w:lsdException w:name="Medium List 2 Accent 1" w:uiPriority="66"/>
+    <w:lsdException w:name="Medium Grid 1 Accent 1" w:uiPriority="67"/>
+    <w:lsdException w:name="Medium Grid 2 Accent 1" w:uiPriority="68"/>
+    <w:lsdException w:name="Medium Grid 3 Accent 1" w:uiPriority="69"/>
+    <w:lsdException w:name="Dark List Accent 1" w:uiPriority="70"/>
+    <w:lsdException w:name="Colorful Shading Accent 1" w:uiPriority="71"/>
+    <w:lsdException w:name="Colorful List Accent 1" w:uiPriority="72"/>
+    <w:lsdException w:name="Colorful Grid Accent 1" w:uiPriority="73"/>
+    <w:lsdException w:name="Light Shading Accent 2" w:uiPriority="60"/>
+    <w:lsdException w:name="Light List Accent 2" w:uiPriority="61"/>
+    <w:lsdException w:name="Light Grid Accent 2" w:uiPriority="62"/>
+    <w:lsdException w:name="Medium Shading 1 Accent 2" w:uiPriority="63"/>
+    <w:lsdException w:name="Medium Shading 2 Accent 2" w:uiPriority="64"/>
+    <w:lsdException w:name="Medium List 1 Accent 2" w:uiPriority="65"/>
+    <w:lsdException w:name="Medium List 2 Accent 2" w:uiPriority="66"/>
+    <w:lsdException w:name="Medium Grid 1 Accent 2" w:uiPriority="67"/>
+    <w:lsdException w:name="Medium Grid 2 Accent 2" w:uiPriority="68"/>
+    <w:lsdException w:name="Medium Grid 3 Accent 2" w:uiPriority="69"/>
+    <w:lsdException w:name="Dark List Accent 2" w:uiPriority="70"/>
+    <w:lsdException w:name="Colorful Shading Accent 2" w:uiPriority="71"/>
+    <w:lsdException w:name="Colorful List Accent 2" w:uiPriority="72"/>
+    <w:lsdException w:name="Colorful Grid Accent 2" w:uiPriority="73"/>
+    <w:lsdException w:name="Light Shading Accent 3" w:uiPriority="60"/>
+    <w:lsdException w:name="Light List Accent 3" w:uiPriority="61"/>
+    <w:lsdException w:name="Light Grid Accent 3" w:uiPriority="62"/>
+    <w:lsdException w:name="Medium Shading 1 Accent 3" w:uiPriority="63"/>
+    <w:lsdException w:name="Medium Shading 2 Accent 3" w:uiPriority="64"/>
+    <w:lsdException w:name="Medium List 1 Accent 3" w:uiPriority="65"/>
+    <w:lsdException w:name="Medium List 2 Accent 3" w:uiPriority="66"/>
+    <w:lsdException w:name="Medium Grid 1 Accent 3" w:uiPriority="67"/>
+    <w:lsdException w:name="Medium Grid 2 Accent 3" w:uiPriority="68"/>
+    <w:lsdException w:name="Medium Grid 3 Accent 3" w:uiPriority="69"/>
+    <w:lsdException w:name="Dark List Accent 3" w:uiPriority="70"/>
+    <w:lsdException w:name="Colorful Shading Accent 3" w:uiPriority="71"/>
+    <w:lsdException w:name="Colorful List Accent 3" w:uiPriority="72"/>
+    <w:lsdException w:name="Colorful Grid Accent 3" w:uiPriority="73"/>
+    <w:lsdException w:name="Light Shading Accent 4" w:uiPriority="60"/>
+    <w:lsdException w:name="Light List Accent 4" w:uiPriority="61"/>
+    <w:lsdException w:name="Light Grid Accent 4" w:uiPriority="62"/>
+    <w:lsdException w:name="Medium Shading 1 Accent 4" w:uiPriority="63"/>
+    <w:lsdException w:name="Medium Shading 2 Accent 4" w:uiPriority="64"/>
+    <w:lsdException w:name="Medium List 1 Accent 4" w:uiPriority="65"/>
+    <w:lsdException w:name="Medium List 2 Accent 4" w:uiPriority="66"/>
+    <w:lsdException w:name="Medium Grid 1 Accent 4" w:uiPriority="67"/>
+    <w:lsdException w:name="Medium Grid 2 Accent 4" w:uiPriority="68"/>
+    <w:lsdException w:name="Medium Grid 3 Accent 4" w:uiPriority="69"/>
+    <w:lsdException w:name="Dark List Accent 4" w:uiPriority="70"/>
+    <w:lsdException w:name="Colorful Shading Accent 4" w:uiPriority="71"/>
+    <w:lsdException w:name="Colorful List Accent 4" w:uiPriority="72"/>
+    <w:lsdException w:name="Colorful Grid Accent 4" w:uiPriority="73"/>
+    <w:lsdException w:name="Light Shading Accent 5" w:uiPriority="60"/>
+    <w:lsdException w:name="Light List Accent 5" w:uiPriority="61"/>
+    <w:lsdException w:name="Light Grid Accent 5" w:uiPriority="62"/>
+    <w:lsdException w:name="Medium Shading 1 Accent 5" w:uiPriority="63"/>
+    <w:lsdException w:name="Medium Shading 2 Accent 5" w:uiPriority="64"/>
+    <w:lsdException w:name="Medium List 1 Accent 5" w:uiPriority="65"/>
+    <w:lsdException w:name="Medium List 2 Accent 5" w:uiPriority="66"/>
+    <w:lsdException w:name="Medium Grid 1 Accent 5" w:uiPriority="67"/>
+    <w:lsdException w:name="Medium Grid 2 Accent 5" w:uiPriority="68"/>
+    <w:lsdException w:name="Medium Grid 3 Accent 5" w:uiPriority="69"/>
+    <w:lsdException w:name="Dark List Accent 5" w:uiPriority="70"/>
+    <w:lsdException w:name="Colorful Shading Accent 5" w:uiPriority="71"/>
+    <w:lsdException w:name="Colorful List Accent 5" w:uiPriority="72"/>
+    <w:lsdException w:name="Colorful Grid Accent 5" w:uiPriority="73"/>
+    <w:lsdException w:name="Light Shading Accent 6" w:uiPriority="60"/>
+    <w:lsdException w:name="Light List Accent 6" w:uiPriority="61"/>
+    <w:lsdException w:name="Light Grid Accent 6" w:uiPriority="62"/>
+    <w:lsdException w:name="Medium Shading 1 Accent 6" w:uiPriority="63"/>
+    <w:lsdException w:name="Medium Shading 2 Accent 6" w:uiPriority="64"/>
+    <w:lsdException w:name="Medium List 1 Accent 6" w:uiPriority="65"/>
+    <w:lsdException w:name="Medium List 2 Accent 6" w:uiPriority="66"/>
+    <w:lsdException w:name="Medium Grid 1 Accent 6" w:uiPriority="67"/>
+    <w:lsdException w:name="Medium Grid 2 Accent 6" w:uiPriority="68"/>
+    <w:lsdException w:name="Medium Grid 3 Accent 6" w:uiPriority="69"/>
+    <w:lsdException w:name="Dark List Accent 6" w:uiPriority="70"/>
+    <w:lsdException w:name="Colorful Shading Accent 6" w:uiPriority="71"/>
+    <w:lsdException w:name="Colorful List Accent 6" w:uiPriority="72"/>
+    <w:lsdException w:name="Colorful Grid Accent 6" w:uiPriority="73"/>
+    <w:lsdException w:name="Subtle Emphasis" w:uiPriority="19" w:qFormat="1"/>
+    <w:lsdException w:name="Intense Emphasis" w:uiPriority="21" w:qFormat="1"/>
+    <w:lsdException w:name="Subtle Reference" w:uiPriority="31" w:qFormat="1"/>
+    <w:lsdException w:name="Intense Reference" w:uiPriority="32" w:qFormat="1"/>
+    <w:lsdException w:name="Book Title" w:uiPriority="33" w:qFormat="1"/>
+    <w:lsdException w:name="Bibliography" w:semiHidden="1" w:uiPriority="37" w:unhideWhenUsed="1"/>
+    <w:lsdException w:name="TOC Heading" w:semiHidden="1" w:uiPriority="39" w:unhideWhenUsed="1" w:qFormat="1"/>
+    <w:lsdException w:name="Plain Table 1" w:uiPriority="41"/>
+    <w:lsdException w:name="Plain Table 2" w:uiPriority="42"/>
+    <w:lsdException w:name="Plain Table 3" w:uiPriority="43"/>
+    <w:lsdException w:name="Plain Table 4" w:uiPriority="44"/>
+    <w:lsdException w:name="Plain Table 5" w:uiPriority="45"/>
+    <w:lsdException w:name="Grid Table Light" w:uiPriority="40"/>
+    <w:lsdException w:name="Grid Table 1 Light" w:uiPriority="46"/>
+    <w:lsdException w:name="Grid Table 2" w:uiPriority="47"/>
+    <w:lsdException w:name="Grid Table 3" w:uiPriority="48"/>
+    <w:lsdException w:name="Grid Table 4" w:uiPriority="49"/>
+    <w:lsdException w:name="Grid Table 5 Dark" w:uiPriority="50"/>
+    <w:lsdException w:name="Grid Table 6 Colorful" w:uiPriority="51"/>
+    <w:lsdException w:name="Grid Table 7 Colorful" w:uiPriority="52"/>
+    <w:lsdException w:name="Grid Table 1 Light Accent 1" w:uiPriority="46"/>
+    <w:lsdException w:name="Grid Table 2 Accent 1" w:uiPriority="47"/>
+    <w:lsdException w:name="Grid Table 3 Accent 1" w:uiPriority="48"/>
+    <w:lsdException w:name="Grid Table 4 Accent 1" w:uiPriority="49"/>
+    <w:lsdException w:name="Grid Table 5 Dark Accent 1" w:uiPriority="50"/>
+    <w:lsdException w:name="Grid Table 6 Colorful Accent 1" w:uiPriority="51"/>
+    <w:lsdException w:name="Grid Table 7 Colorful Accent 1" w:uiPriority="52"/>
+    <w:lsdException w:name="Grid Table 1 Light Accent 2" w:uiPriority="46"/>
+    <w:lsdException w:name="Grid Table 2 Accent 2" w:uiPriority="47"/>
+    <w:lsdException w:name="Grid Table 3 Accent 2" w:uiPriority="48"/>
+    <w:lsdException w:name="Grid Table 4 Accent 2" w:uiPriority="49"/>
+    <w:lsdException w:name="Grid Table 5 Dark Accent 2" w:uiPriority="50"/>
+    <w:lsdException w:name="Grid Table 6 Colorful Accent 2" w:uiPriority="51"/>
+    <w:lsdException w:name="Grid Table 7 Colorful Accent 2" w:uiPriority="52"/>
+    <w:lsdException w:name="Grid Table 1 Light Accent 3" w:uiPriority="46"/>
+    <w:lsdException w:name="Grid Table 2 Accent 3" w:uiPriority="47"/>
+    <w:lsdException w:name="Grid Table 3 Accent 3" w:uiPriority="48"/>
+    <w:lsdException w:name="Grid Table 4 Accent 3" w:uiPriority="49"/>
+    <w:lsdException w:name="Grid Table 5 Dark Accent 3" w:uiPriority="50"/>
+    <w:lsdException w:name="Grid Table 6 Colorful Accent 3" w:uiPriority="51"/>
+    <w:lsdException w:name="Grid Table 7 Colorful Accent 3" w:uiPriority="52"/>
+    <w:lsdException w:name="Grid Table 1 Light Accent 4" w:uiPriority="46"/>
+    <w:lsdException w:name="Grid Table 2 Accent 4" w:uiPriority="47"/>
+    <w:lsdException w:name="Grid Table 3 Accent 4" w:uiPriority="48"/>
+    <w:lsdException w:name="Grid Table 4 Accent 4" w:uiPriority="49"/>
+    <w:lsdException w:name="Grid Table 5 Dark Accent 4" w:uiPriority="50"/>
+    <w:lsdException w:name="Grid Table 6 Colorful Accent 4" w:uiPriority="51"/>
+    <w:lsdException w:name="Grid Table 7 Colorful Accent 4" w:uiPriority="52"/>
+    <w:lsdException w:name="Grid Table 1 Light Accent 5" w:uiPriority="46"/>
+    <w:lsdException w:name="Grid Table 2 Accent 5" w:uiPriority="47"/>
+    <w:lsdException w:name="Grid Table 3 Accent 5" w:uiPriority="48"/>
+    <w:lsdException w:name="Grid Table 4 Accent 5" w:uiPriority="49"/>
+    <w:lsdException w:name="Grid Table 5 Dark Accent 5" w:uiPriority="50"/>
+    <w:lsdException w:name="Grid Table 6 Colorful Accent 5" w:uiPriority="51"/>
+    <w:lsdException w:name="Grid Table 7 Colorful Accent 5" w:uiPriority="52"/>
+    <w:lsdException w:name="Grid Table 1 Light Accent 6" w:uiPriority="46"/>
+    <w:lsdException w:name="Grid Table 2 Accent 6" w:uiPriority="47"/>
+    <w:lsdException w:name="Grid Table 3 Accent 6" w:uiPriority="48"/>
+    <w:lsdException w:name="Grid Table 4 Accent 6" w:uiPriority="49"/>
+    <w:lsdException w:name="Grid Table 5 Dark Accent 6" w:uiPriority="50"/>
+    <w:lsdException w:name="Grid Table 6 Colorful Accent 6" w:uiPriority="51"/>
+    <w:lsdException w:name="Grid Table 7 Colorful Accent 6" w:uiPriority="52"/>
+    <w:lsdException w:name="List Table 1 Light" w:uiPriority="46"/>
+    <w:lsdException w:name="List Table 2" w:uiPriority="47"/>
+    <w:lsdException w:name="List Table 3" w:uiPriority="48"/>
+    <w:lsdException w:name="List Table 4" w:uiPriority="49"/>
+    <w:lsdException w:name="List Table 5 Dark" w:uiPriority="50"/>
+    <w:lsdException w:name="List Table 6 Colorful" w:uiPriority="51"/>
+    <w:lsdException w:name="List Table 7 Colorful" w:uiPriority="52"/>
+    <w:lsdException w:name="List Table 1 Light Accent 1" w:uiPriority="46"/>
+    <w:lsdException w:name="List Table 2 Accent 1" w:uiPriority="47"/>
+    <w:lsdException w:name="List Table 3 Accent 1" w:uiPriority="48"/>
+    <w:lsdException w:name="List Table 4 Accent 1" w:uiPriority="49"/>
+    <w:lsdException w:name="List Table 5 Dark Accent 1" w:uiPriority="50"/>
+    <w:lsdException w:name="List Table 6 Colorful Accent 1" w:uiPriority="51"/>
+    <w:lsdException w:name="List Table 7 Colorful Accent 1" w:uiPriority="52"/>
+    <w:lsdException w:name="List Table 1 Light Accent 2" w:uiPriority="46"/>
+    <w:lsdException w:name="List Table 2 Accent 2" w:uiPriority="47"/>
+    <w:lsdException w:name="List Table 3 Accent 2" w:uiPriority="48"/>
+    <w:lsdException w:name="List Table 4 Accent 2" w:uiPriority="49"/>
+    <w:lsdException w:name="List Table 5 Dark Accent 2" w:uiPriority="50"/>
+    <w:lsdException w:name="List Table 6 Colorful Accent 2" w:uiPriority="51"/>
+    <w:lsdException w:name="List Table 7 Colorful Accent 2" w:uiPriority="52"/>
+    <w:lsdException w:name="List Table 1 Light Accent 3" w:uiPriority="46"/>
+    <w:lsdException w:name="List Table 2 Accent 3" w:uiPriority="47"/>
+    <w:lsdException w:name="List Table 3 Accent 3" w:uiPriority="48"/>
+    <w:lsdException w:name="List Table 4 Accent 3" w:uiPriority="49"/>
+    <w:lsdException w:name="List Table 5 Dark Accent 3" w:uiPriority="50"/>
+    <w:lsdException w:name="List Table 6 Colorful Accent 3" w:uiPriority="51"/>
+    <w:lsdException w:name="List Table 7 Colorful Accent 3" w:uiPriority="52"/>
+    <w:lsdException w:name="List Table 1 Light Accent 4" w:uiPriority="46"/>
+    <w:lsdException w:name="List Table 2 Accent 4" w:uiPriority="47"/>
+    <w:lsdException w:name="List Table 3 Accent 4" w:uiPriority="48"/>
+    <w:lsdException w:name="List Table 4 Accent 4" w:uiPriority="49"/>
+    <w:lsdException w:name="List Table 5 Dark Accent 4" w:uiPriority="50"/>
+    <w:lsdException w:name="List Table 6 Colorful Accent 4" w:uiPriority="51"/>
+    <w:lsdException w:name="List Table 7 Colorful Accent 4" w:uiPriority="52"/>
+    <w:lsdException w:name="List Table 1 Light Accent 5" w:uiPriority="46"/>
+    <w:lsdException w:name="List Table 2 Accent 5" w:uiPriority="47"/>
+    <w:lsdException w:name="List Table 3 Accent 5" w:uiPriority="48"/>
+    <w:lsdException w:name="List Table 4 Accent 5" w:uiPriority="49"/>
+    <w:lsdException w:name="List Table 5 Dark Accent 5" w:uiPriority="50"/>
+    <w:lsdException w:name="List Table 6 Colorful Accent 5" w:uiPriority="51"/>
+    <w:lsdException w:name="List Table 7 Colorful Accent 5" w:uiPriority="52"/>
+    <w:lsdException w:name="List Table 1 Light Accent 6" w:uiPriority="46"/>
+    <w:lsdException w:name="List Table 2 Accent 6" w:uiPriority="47"/>
+    <w:lsdException w:name="List Table 3 Accent 6" w:uiPriority="48"/>
+    <w:lsdException w:name="List Table 4 Accent 6" w:uiPriority="49"/>
+    <w:lsdException w:name="List Table 5 Dark Accent 6" w:uiPriority="50"/>
+    <w:lsdException w:name="List Table 6 Colorful Accent 6" w:uiPriority="51"/>
+    <w:lsdException w:name="List Table 7 Colorful Accent 6" w:uiPriority="52"/>
+    <w:lsdException w:name="Mention" w:semiHidden="1" w:unhideWhenUsed="1"/>
+    <w:lsdException w:name="Smart Hyperlink" w:semiHidden="1" w:unhideWhenUsed="1"/>
+    <w:lsdException w:name="Hashtag" w:semiHidden="1" w:unhideWhenUsed="1"/>
+    <w:lsdException w:name="Unresolved Mention" w:semiHidden="1" w:unhideWhenUsed="1"/>
+    <w:lsdException w:name="Smart Link" w:semiHidden="1" w:unhideWhenUsed="1"/>
   </w:latentStyles>
   <w:style w:type="paragraph" w:default="1" w:styleId="Standard">
     <w:name w:val="Normal"/>
@@ -2305,622 +2990,7 @@
       <w:contextualSpacing/>
     </w:pPr>
   </w:style>
-  <w:style w:type="character" w:styleId="BesuchterHyperlink">
-    <w:name w:val="FollowedHyperlink"/>
-    <w:basedOn w:val="Absatz-Standardschriftart"/>
-    <w:uiPriority w:val="99"/>
-    <w:semiHidden/>
-    <w:unhideWhenUsed/>
-    <w:rsid w:val="007C4A5E"/>
-    <w:rPr>
-      <w:color w:val="800080" w:themeColor="followedHyperlink"/>
-      <w:u w:val="single"/>
-    </w:rPr>
-  </w:style>
-</w:styles>
-</file>
-
-<file path=word/stylesWithEffects.xml><?xml version="1.0" encoding="utf-8"?>
-<w:styles xmlns:wpc="http://schemas.microsoft.com/office/word/2010/wordprocessingCanvas" xmlns:mc="http://schemas.openxmlformats.org/markup-compatibility/2006" xmlns:o="urn:schemas-microsoft-com:office:office" xmlns:r="http://schemas.openxmlformats.org/officeDocument/2006/relationships" xmlns:m="http://schemas.openxmlformats.org/officeDocument/2006/math" xmlns:v="urn:schemas-microsoft-com:vml" xmlns:wp14="http://schemas.microsoft.com/office/word/2010/wordprocessingDrawing" xmlns:wp="http://schemas.openxmlformats.org/drawingml/2006/wordprocessingDrawing" xmlns:w10="urn:schemas-microsoft-com:office:word" xmlns:w="http://schemas.openxmlformats.org/wordprocessingml/2006/main" xmlns:w14="http://schemas.microsoft.com/office/word/2010/wordml" xmlns:wpg="http://schemas.microsoft.com/office/word/2010/wordprocessingGroup" xmlns:wpi="http://schemas.microsoft.com/office/word/2010/wordprocessingInk" xmlns:wne="http://schemas.microsoft.com/office/word/2006/wordml" xmlns:wps="http://schemas.microsoft.com/office/word/2010/wordprocessingShape" mc:Ignorable="w14 wp14">
-  <w:docDefaults>
-    <w:rPrDefault>
-      <w:rPr>
-        <w:rFonts w:asciiTheme="minorHAnsi" w:eastAsiaTheme="minorHAnsi" w:hAnsiTheme="minorHAnsi" w:cstheme="minorBidi"/>
-        <w:sz w:val="22"/>
-        <w:szCs w:val="22"/>
-        <w:lang w:val="de-DE" w:eastAsia="en-US" w:bidi="ar-SA"/>
-      </w:rPr>
-    </w:rPrDefault>
-    <w:pPrDefault>
-      <w:pPr>
-        <w:spacing w:after="200" w:line="276" w:lineRule="auto"/>
-      </w:pPr>
-    </w:pPrDefault>
-  </w:docDefaults>
-  <w:latentStyles w:defLockedState="0" w:defUIPriority="99" w:defSemiHidden="1" w:defUnhideWhenUsed="1" w:defQFormat="0" w:count="267">
-    <w:lsdException w:name="Normal" w:semiHidden="0" w:uiPriority="0" w:unhideWhenUsed="0" w:qFormat="1"/>
-    <w:lsdException w:name="heading 1" w:semiHidden="0" w:uiPriority="9" w:unhideWhenUsed="0" w:qFormat="1"/>
-    <w:lsdException w:name="heading 2" w:uiPriority="9" w:qFormat="1"/>
-    <w:lsdException w:name="heading 3" w:uiPriority="9" w:qFormat="1"/>
-    <w:lsdException w:name="heading 4" w:uiPriority="9" w:qFormat="1"/>
-    <w:lsdException w:name="heading 5" w:uiPriority="0" w:qFormat="1"/>
-    <w:lsdException w:name="heading 6" w:uiPriority="0" w:qFormat="1"/>
-    <w:lsdException w:name="heading 7" w:uiPriority="0" w:qFormat="1"/>
-    <w:lsdException w:name="heading 8" w:uiPriority="0" w:qFormat="1"/>
-    <w:lsdException w:name="heading 9" w:uiPriority="0" w:qFormat="1"/>
-    <w:lsdException w:name="toc 1" w:uiPriority="39"/>
-    <w:lsdException w:name="toc 2" w:uiPriority="39"/>
-    <w:lsdException w:name="toc 3" w:uiPriority="39"/>
-    <w:lsdException w:name="toc 4" w:uiPriority="39"/>
-    <w:lsdException w:name="toc 5" w:uiPriority="39"/>
-    <w:lsdException w:name="toc 6" w:uiPriority="39"/>
-    <w:lsdException w:name="toc 7" w:uiPriority="39"/>
-    <w:lsdException w:name="toc 8" w:uiPriority="39"/>
-    <w:lsdException w:name="toc 9" w:uiPriority="39"/>
-    <w:lsdException w:name="caption" w:uiPriority="35" w:qFormat="1"/>
-    <w:lsdException w:name="Title" w:semiHidden="0" w:uiPriority="10" w:unhideWhenUsed="0" w:qFormat="1"/>
-    <w:lsdException w:name="Default Paragraph Font" w:uiPriority="1"/>
-    <w:lsdException w:name="Subtitle" w:semiHidden="0" w:uiPriority="11" w:unhideWhenUsed="0" w:qFormat="1"/>
-    <w:lsdException w:name="Strong" w:semiHidden="0" w:uiPriority="22" w:unhideWhenUsed="0" w:qFormat="1"/>
-    <w:lsdException w:name="Emphasis" w:semiHidden="0" w:uiPriority="20" w:unhideWhenUsed="0" w:qFormat="1"/>
-    <w:lsdException w:name="Table Grid" w:semiHidden="0" w:uiPriority="59" w:unhideWhenUsed="0"/>
-    <w:lsdException w:name="Placeholder Text" w:unhideWhenUsed="0"/>
-    <w:lsdException w:name="No Spacing" w:semiHidden="0" w:uiPriority="1" w:unhideWhenUsed="0" w:qFormat="1"/>
-    <w:lsdException w:name="Light Shading" w:semiHidden="0" w:uiPriority="60" w:unhideWhenUsed="0"/>
-    <w:lsdException w:name="Light List" w:semiHidden="0" w:uiPriority="61" w:unhideWhenUsed="0"/>
-    <w:lsdException w:name="Light Grid" w:semiHidden="0" w:uiPriority="62" w:unhideWhenUsed="0"/>
-    <w:lsdException w:name="Medium Shading 1" w:semiHidden="0" w:uiPriority="63" w:unhideWhenUsed="0"/>
-    <w:lsdException w:name="Medium Shading 2" w:semiHidden="0" w:uiPriority="64" w:unhideWhenUsed="0"/>
-    <w:lsdException w:name="Medium List 1" w:semiHidden="0" w:uiPriority="65" w:unhideWhenUsed="0"/>
-    <w:lsdException w:name="Medium List 2" w:semiHidden="0" w:uiPriority="66" w:unhideWhenUsed="0"/>
-    <w:lsdException w:name="Medium Grid 1" w:semiHidden="0" w:uiPriority="67" w:unhideWhenUsed="0"/>
-    <w:lsdException w:name="Medium Grid 2" w:semiHidden="0" w:uiPriority="68" w:unhideWhenUsed="0"/>
-    <w:lsdException w:name="Medium Grid 3" w:semiHidden="0" w:uiPriority="69" w:unhideWhenUsed="0"/>
-    <w:lsdException w:name="Dark List" w:semiHidden="0" w:uiPriority="70" w:unhideWhenUsed="0"/>
-    <w:lsdException w:name="Colorful Shading" w:semiHidden="0" w:uiPriority="71" w:unhideWhenUsed="0"/>
-    <w:lsdException w:name="Colorful List" w:semiHidden="0" w:uiPriority="72" w:unhideWhenUsed="0"/>
-    <w:lsdException w:name="Colorful Grid" w:semiHidden="0" w:uiPriority="73" w:unhideWhenUsed="0"/>
-    <w:lsdException w:name="Light Shading Accent 1" w:semiHidden="0" w:uiPriority="60" w:unhideWhenUsed="0"/>
-    <w:lsdException w:name="Light List Accent 1" w:semiHidden="0" w:uiPriority="61" w:unhideWhenUsed="0"/>
-    <w:lsdException w:name="Light Grid Accent 1" w:semiHidden="0" w:uiPriority="62" w:unhideWhenUsed="0"/>
-    <w:lsdException w:name="Medium Shading 1 Accent 1" w:semiHidden="0" w:uiPriority="63" w:unhideWhenUsed="0"/>
-    <w:lsdException w:name="Medium Shading 2 Accent 1" w:semiHidden="0" w:uiPriority="64" w:unhideWhenUsed="0"/>
-    <w:lsdException w:name="Medium List 1 Accent 1" w:semiHidden="0" w:uiPriority="65" w:unhideWhenUsed="0"/>
-    <w:lsdException w:name="Revision" w:unhideWhenUsed="0"/>
-    <w:lsdException w:name="List Paragraph" w:semiHidden="0" w:uiPriority="34" w:unhideWhenUsed="0" w:qFormat="1"/>
-    <w:lsdException w:name="Quote" w:semiHidden="0" w:uiPriority="29" w:unhideWhenUsed="0" w:qFormat="1"/>
-    <w:lsdException w:name="Intense Quote" w:semiHidden="0" w:uiPriority="30" w:unhideWhenUsed="0" w:qFormat="1"/>
-    <w:lsdException w:name="Medium List 2 Accent 1" w:semiHidden="0" w:uiPriority="66" w:unhideWhenUsed="0"/>
-    <w:lsdException w:name="Medium Grid 1 Accent 1" w:semiHidden="0" w:uiPriority="67" w:unhideWhenUsed="0"/>
-    <w:lsdException w:name="Medium Grid 2 Accent 1" w:semiHidden="0" w:uiPriority="68" w:unhideWhenUsed="0"/>
-    <w:lsdException w:name="Medium Grid 3 Accent 1" w:semiHidden="0" w:uiPriority="69" w:unhideWhenUsed="0"/>
-    <w:lsdException w:name="Dark List Accent 1" w:semiHidden="0" w:uiPriority="70" w:unhideWhenUsed="0"/>
-    <w:lsdException w:name="Colorful Shading Accent 1" w:semiHidden="0" w:uiPriority="71" w:unhideWhenUsed="0"/>
-    <w:lsdException w:name="Colorful List Accent 1" w:semiHidden="0" w:uiPriority="72" w:unhideWhenUsed="0"/>
-    <w:lsdException w:name="Colorful Grid Accent 1" w:semiHidden="0" w:uiPriority="73" w:unhideWhenUsed="0"/>
-    <w:lsdException w:name="Light Shading Accent 2" w:semiHidden="0" w:uiPriority="60" w:unhideWhenUsed="0"/>
-    <w:lsdException w:name="Light List Accent 2" w:semiHidden="0" w:uiPriority="61" w:unhideWhenUsed="0"/>
-    <w:lsdException w:name="Light Grid Accent 2" w:semiHidden="0" w:uiPriority="62" w:unhideWhenUsed="0"/>
-    <w:lsdException w:name="Medium Shading 1 Accent 2" w:semiHidden="0" w:uiPriority="63" w:unhideWhenUsed="0"/>
-    <w:lsdException w:name="Medium Shading 2 Accent 2" w:semiHidden="0" w:uiPriority="64" w:unhideWhenUsed="0"/>
-    <w:lsdException w:name="Medium List 1 Accent 2" w:semiHidden="0" w:uiPriority="65" w:unhideWhenUsed="0"/>
-    <w:lsdException w:name="Medium List 2 Accent 2" w:semiHidden="0" w:uiPriority="66" w:unhideWhenUsed="0"/>
-    <w:lsdException w:name="Medium Grid 1 Accent 2" w:semiHidden="0" w:uiPriority="67" w:unhideWhenUsed="0"/>
-    <w:lsdException w:name="Medium Grid 2 Accent 2" w:semiHidden="0" w:uiPriority="68" w:unhideWhenUsed="0"/>
-    <w:lsdException w:name="Medium Grid 3 Accent 2" w:semiHidden="0" w:uiPriority="69" w:unhideWhenUsed="0"/>
-    <w:lsdException w:name="Dark List Accent 2" w:semiHidden="0" w:uiPriority="70" w:unhideWhenUsed="0"/>
-    <w:lsdException w:name="Colorful Shading Accent 2" w:semiHidden="0" w:uiPriority="71" w:unhideWhenUsed="0"/>
-    <w:lsdException w:name="Colorful List Accent 2" w:semiHidden="0" w:uiPriority="72" w:unhideWhenUsed="0"/>
-    <w:lsdException w:name="Colorful Grid Accent 2" w:semiHidden="0" w:uiPriority="73" w:unhideWhenUsed="0"/>
-    <w:lsdException w:name="Light Shading Accent 3" w:semiHidden="0" w:uiPriority="60" w:unhideWhenUsed="0"/>
-    <w:lsdException w:name="Light List Accent 3" w:semiHidden="0" w:uiPriority="61" w:unhideWhenUsed="0"/>
-    <w:lsdException w:name="Light Grid Accent 3" w:semiHidden="0" w:uiPriority="62" w:unhideWhenUsed="0"/>
-    <w:lsdException w:name="Medium Shading 1 Accent 3" w:semiHidden="0" w:uiPriority="63" w:unhideWhenUsed="0"/>
-    <w:lsdException w:name="Medium Shading 2 Accent 3" w:semiHidden="0" w:uiPriority="64" w:unhideWhenUsed="0"/>
-    <w:lsdException w:name="Medium List 1 Accent 3" w:semiHidden="0" w:uiPriority="65" w:unhideWhenUsed="0"/>
-    <w:lsdException w:name="Medium List 2 Accent 3" w:semiHidden="0" w:uiPriority="66" w:unhideWhenUsed="0"/>
-    <w:lsdException w:name="Medium Grid 1 Accent 3" w:semiHidden="0" w:uiPriority="67" w:unhideWhenUsed="0"/>
-    <w:lsdException w:name="Medium Grid 2 Accent 3" w:semiHidden="0" w:uiPriority="68" w:unhideWhenUsed="0"/>
-    <w:lsdException w:name="Medium Grid 3 Accent 3" w:semiHidden="0" w:uiPriority="69" w:unhideWhenUsed="0"/>
-    <w:lsdException w:name="Dark List Accent 3" w:semiHidden="0" w:uiPriority="70" w:unhideWhenUsed="0"/>
-    <w:lsdException w:name="Colorful Shading Accent 3" w:semiHidden="0" w:uiPriority="71" w:unhideWhenUsed="0"/>
-    <w:lsdException w:name="Colorful List Accent 3" w:semiHidden="0" w:uiPriority="72" w:unhideWhenUsed="0"/>
-    <w:lsdException w:name="Colorful Grid Accent 3" w:semiHidden="0" w:uiPriority="73" w:unhideWhenUsed="0"/>
-    <w:lsdException w:name="Light Shading Accent 4" w:semiHidden="0" w:uiPriority="60" w:unhideWhenUsed="0"/>
-    <w:lsdException w:name="Light List Accent 4" w:semiHidden="0" w:uiPriority="61" w:unhideWhenUsed="0"/>
-    <w:lsdException w:name="Light Grid Accent 4" w:semiHidden="0" w:uiPriority="62" w:unhideWhenUsed="0"/>
-    <w:lsdException w:name="Medium Shading 1 Accent 4" w:semiHidden="0" w:uiPriority="63" w:unhideWhenUsed="0"/>
-    <w:lsdException w:name="Medium Shading 2 Accent 4" w:semiHidden="0" w:uiPriority="64" w:unhideWhenUsed="0"/>
-    <w:lsdException w:name="Medium List 1 Accent 4" w:semiHidden="0" w:uiPriority="65" w:unhideWhenUsed="0"/>
-    <w:lsdException w:name="Medium List 2 Accent 4" w:semiHidden="0" w:uiPriority="66" w:unhideWhenUsed="0"/>
-    <w:lsdException w:name="Medium Grid 1 Accent 4" w:semiHidden="0" w:uiPriority="67" w:unhideWhenUsed="0"/>
-    <w:lsdException w:name="Medium Grid 2 Accent 4" w:semiHidden="0" w:uiPriority="68" w:unhideWhenUsed="0"/>
-    <w:lsdException w:name="Medium Grid 3 Accent 4" w:semiHidden="0" w:uiPriority="69" w:unhideWhenUsed="0"/>
-    <w:lsdException w:name="Dark List Accent 4" w:semiHidden="0" w:uiPriority="70" w:unhideWhenUsed="0"/>
-    <w:lsdException w:name="Colorful Shading Accent 4" w:semiHidden="0" w:uiPriority="71" w:unhideWhenUsed="0"/>
-    <w:lsdException w:name="Colorful List Accent 4" w:semiHidden="0" w:uiPriority="72" w:unhideWhenUsed="0"/>
-    <w:lsdException w:name="Colorful Grid Accent 4" w:semiHidden="0" w:uiPriority="73" w:unhideWhenUsed="0"/>
-    <w:lsdException w:name="Light Shading Accent 5" w:semiHidden="0" w:uiPriority="60" w:unhideWhenUsed="0"/>
-    <w:lsdException w:name="Light List Accent 5" w:semiHidden="0" w:uiPriority="61" w:unhideWhenUsed="0"/>
-    <w:lsdException w:name="Light Grid Accent 5" w:semiHidden="0" w:uiPriority="62" w:unhideWhenUsed="0"/>
-    <w:lsdException w:name="Medium Shading 1 Accent 5" w:semiHidden="0" w:uiPriority="63" w:unhideWhenUsed="0"/>
-    <w:lsdException w:name="Medium Shading 2 Accent 5" w:semiHidden="0" w:uiPriority="64" w:unhideWhenUsed="0"/>
-    <w:lsdException w:name="Medium List 1 Accent 5" w:semiHidden="0" w:uiPriority="65" w:unhideWhenUsed="0"/>
-    <w:lsdException w:name="Medium List 2 Accent 5" w:semiHidden="0" w:uiPriority="66" w:unhideWhenUsed="0"/>
-    <w:lsdException w:name="Medium Grid 1 Accent 5" w:semiHidden="0" w:uiPriority="67" w:unhideWhenUsed="0"/>
-    <w:lsdException w:name="Medium Grid 2 Accent 5" w:semiHidden="0" w:uiPriority="68" w:unhideWhenUsed="0"/>
-    <w:lsdException w:name="Medium Grid 3 Accent 5" w:semiHidden="0" w:uiPriority="69" w:unhideWhenUsed="0"/>
-    <w:lsdException w:name="Dark List Accent 5" w:semiHidden="0" w:uiPriority="70" w:unhideWhenUsed="0"/>
-    <w:lsdException w:name="Colorful Shading Accent 5" w:semiHidden="0" w:uiPriority="71" w:unhideWhenUsed="0"/>
-    <w:lsdException w:name="Colorful List Accent 5" w:semiHidden="0" w:uiPriority="72" w:unhideWhenUsed="0"/>
-    <w:lsdException w:name="Colorful Grid Accent 5" w:semiHidden="0" w:uiPriority="73" w:unhideWhenUsed="0"/>
-    <w:lsdException w:name="Light Shading Accent 6" w:semiHidden="0" w:uiPriority="60" w:unhideWhenUsed="0"/>
-    <w:lsdException w:name="Light List Accent 6" w:semiHidden="0" w:uiPriority="61" w:unhideWhenUsed="0"/>
-    <w:lsdException w:name="Light Grid Accent 6" w:semiHidden="0" w:uiPriority="62" w:unhideWhenUsed="0"/>
-    <w:lsdException w:name="Medium Shading 1 Accent 6" w:semiHidden="0" w:uiPriority="63" w:unhideWhenUsed="0"/>
-    <w:lsdException w:name="Medium Shading 2 Accent 6" w:semiHidden="0" w:uiPriority="64" w:unhideWhenUsed="0"/>
-    <w:lsdException w:name="Medium List 1 Accent 6" w:semiHidden="0" w:uiPriority="65" w:unhideWhenUsed="0"/>
-    <w:lsdException w:name="Medium List 2 Accent 6" w:semiHidden="0" w:uiPriority="66" w:unhideWhenUsed="0"/>
-    <w:lsdException w:name="Medium Grid 1 Accent 6" w:semiHidden="0" w:uiPriority="67" w:unhideWhenUsed="0"/>
-    <w:lsdException w:name="Medium Grid 2 Accent 6" w:semiHidden="0" w:uiPriority="68" w:unhideWhenUsed="0"/>
-    <w:lsdException w:name="Medium Grid 3 Accent 6" w:semiHidden="0" w:uiPriority="69" w:unhideWhenUsed="0"/>
-    <w:lsdException w:name="Dark List Accent 6" w:semiHidden="0" w:uiPriority="70" w:unhideWhenUsed="0"/>
-    <w:lsdException w:name="Colorful Shading Accent 6" w:semiHidden="0" w:uiPriority="71" w:unhideWhenUsed="0"/>
-    <w:lsdException w:name="Colorful List Accent 6" w:semiHidden="0" w:uiPriority="72" w:unhideWhenUsed="0"/>
-    <w:lsdException w:name="Colorful Grid Accent 6" w:semiHidden="0" w:uiPriority="73" w:unhideWhenUsed="0"/>
-    <w:lsdException w:name="Subtle Emphasis" w:semiHidden="0" w:uiPriority="19" w:unhideWhenUsed="0" w:qFormat="1"/>
-    <w:lsdException w:name="Intense Emphasis" w:semiHidden="0" w:uiPriority="21" w:unhideWhenUsed="0" w:qFormat="1"/>
-    <w:lsdException w:name="Subtle Reference" w:semiHidden="0" w:uiPriority="31" w:unhideWhenUsed="0" w:qFormat="1"/>
-    <w:lsdException w:name="Intense Reference" w:semiHidden="0" w:uiPriority="32" w:unhideWhenUsed="0" w:qFormat="1"/>
-    <w:lsdException w:name="Book Title" w:semiHidden="0" w:uiPriority="33" w:unhideWhenUsed="0" w:qFormat="1"/>
-    <w:lsdException w:name="Bibliography" w:uiPriority="37"/>
-    <w:lsdException w:name="TOC Heading" w:uiPriority="39" w:qFormat="1"/>
-  </w:latentStyles>
-  <w:style w:type="paragraph" w:default="1" w:styleId="Standard">
-    <w:name w:val="Normal"/>
-    <w:qFormat/>
-    <w:rsid w:val="00E23C55"/>
-    <w:pPr>
-      <w:spacing w:after="80" w:line="288" w:lineRule="auto"/>
-    </w:pPr>
-    <w:rPr>
-      <w:rFonts w:ascii="Tahoma" w:eastAsia="Times New Roman" w:hAnsi="Tahoma" w:cs="Times New Roman"/>
-      <w:szCs w:val="20"/>
-      <w:lang w:eastAsia="de-DE"/>
-    </w:rPr>
-  </w:style>
-  <w:style w:type="paragraph" w:styleId="berschrift1">
-    <w:name w:val="heading 1"/>
-    <w:basedOn w:val="Standard"/>
-    <w:next w:val="Standard"/>
-    <w:link w:val="berschrift1Zchn"/>
-    <w:uiPriority w:val="9"/>
-    <w:qFormat/>
-    <w:rsid w:val="00E23C55"/>
-    <w:pPr>
-      <w:keepNext/>
-      <w:numPr>
-        <w:numId w:val="1"/>
-      </w:numPr>
-      <w:spacing w:before="360"/>
-      <w:outlineLvl w:val="0"/>
-    </w:pPr>
-    <w:rPr>
-      <w:rFonts w:ascii="Arial" w:hAnsi="Arial"/>
-      <w:b/>
-      <w:sz w:val="28"/>
-    </w:rPr>
-  </w:style>
-  <w:style w:type="paragraph" w:styleId="berschrift2">
-    <w:name w:val="heading 2"/>
-    <w:basedOn w:val="Standard"/>
-    <w:next w:val="Standard"/>
-    <w:link w:val="berschrift2Zchn"/>
-    <w:autoRedefine/>
-    <w:uiPriority w:val="9"/>
-    <w:qFormat/>
-    <w:rsid w:val="00E23C55"/>
-    <w:pPr>
-      <w:keepNext/>
-      <w:numPr>
-        <w:ilvl w:val="1"/>
-        <w:numId w:val="1"/>
-      </w:numPr>
-      <w:spacing w:before="240"/>
-      <w:outlineLvl w:val="1"/>
-    </w:pPr>
-    <w:rPr>
-      <w:rFonts w:ascii="Arial" w:hAnsi="Arial"/>
-      <w:b/>
-      <w:noProof/>
-      <w:sz w:val="24"/>
-    </w:rPr>
-  </w:style>
-  <w:style w:type="paragraph" w:styleId="berschrift3">
-    <w:name w:val="heading 3"/>
-    <w:basedOn w:val="Standard"/>
-    <w:next w:val="Standard"/>
-    <w:link w:val="berschrift3Zchn"/>
-    <w:uiPriority w:val="9"/>
-    <w:qFormat/>
-    <w:rsid w:val="00E23C55"/>
-    <w:pPr>
-      <w:keepNext/>
-      <w:numPr>
-        <w:ilvl w:val="2"/>
-        <w:numId w:val="1"/>
-      </w:numPr>
-      <w:outlineLvl w:val="2"/>
-    </w:pPr>
-    <w:rPr>
-      <w:rFonts w:ascii="Arial" w:hAnsi="Arial"/>
-      <w:b/>
-      <w:i/>
-      <w:sz w:val="24"/>
-    </w:rPr>
-  </w:style>
-  <w:style w:type="paragraph" w:styleId="berschrift4">
-    <w:name w:val="heading 4"/>
-    <w:basedOn w:val="Standard"/>
-    <w:next w:val="Standard"/>
-    <w:link w:val="berschrift4Zchn"/>
-    <w:autoRedefine/>
-    <w:uiPriority w:val="9"/>
-    <w:qFormat/>
-    <w:rsid w:val="00E23C55"/>
-    <w:pPr>
-      <w:keepNext/>
-      <w:numPr>
-        <w:ilvl w:val="3"/>
-        <w:numId w:val="1"/>
-      </w:numPr>
-      <w:spacing w:before="240" w:after="60"/>
-      <w:outlineLvl w:val="3"/>
-    </w:pPr>
-    <w:rPr>
-      <w:rFonts w:ascii="Arial" w:hAnsi="Arial" w:cs="Arial"/>
-      <w:bCs/>
-      <w:i/>
-      <w:sz w:val="24"/>
-      <w:szCs w:val="28"/>
-    </w:rPr>
-  </w:style>
-  <w:style w:type="paragraph" w:styleId="berschrift5">
-    <w:name w:val="heading 5"/>
-    <w:basedOn w:val="Standard"/>
-    <w:next w:val="Standard"/>
-    <w:link w:val="berschrift5Zchn"/>
-    <w:qFormat/>
-    <w:rsid w:val="00E23C55"/>
-    <w:pPr>
-      <w:numPr>
-        <w:ilvl w:val="4"/>
-        <w:numId w:val="1"/>
-      </w:numPr>
-      <w:spacing w:before="240" w:after="60"/>
-      <w:outlineLvl w:val="4"/>
-    </w:pPr>
-    <w:rPr>
-      <w:b/>
-      <w:bCs/>
-      <w:i/>
-      <w:iCs/>
-      <w:sz w:val="26"/>
-      <w:szCs w:val="26"/>
-    </w:rPr>
-  </w:style>
-  <w:style w:type="paragraph" w:styleId="berschrift6">
-    <w:name w:val="heading 6"/>
-    <w:basedOn w:val="Standard"/>
-    <w:next w:val="Standard"/>
-    <w:link w:val="berschrift6Zchn"/>
-    <w:qFormat/>
-    <w:rsid w:val="00E23C55"/>
-    <w:pPr>
-      <w:numPr>
-        <w:ilvl w:val="5"/>
-        <w:numId w:val="1"/>
-      </w:numPr>
-      <w:spacing w:before="240" w:after="60"/>
-      <w:outlineLvl w:val="5"/>
-    </w:pPr>
-    <w:rPr>
-      <w:rFonts w:ascii="Times New Roman" w:hAnsi="Times New Roman"/>
-      <w:b/>
-      <w:bCs/>
-      <w:szCs w:val="22"/>
-    </w:rPr>
-  </w:style>
-  <w:style w:type="paragraph" w:styleId="berschrift7">
-    <w:name w:val="heading 7"/>
-    <w:basedOn w:val="Standard"/>
-    <w:next w:val="Standard"/>
-    <w:link w:val="berschrift7Zchn"/>
-    <w:qFormat/>
-    <w:rsid w:val="00E23C55"/>
-    <w:pPr>
-      <w:numPr>
-        <w:ilvl w:val="6"/>
-        <w:numId w:val="1"/>
-      </w:numPr>
-      <w:spacing w:before="240" w:after="60"/>
-      <w:outlineLvl w:val="6"/>
-    </w:pPr>
-    <w:rPr>
-      <w:rFonts w:ascii="Times New Roman" w:hAnsi="Times New Roman"/>
-      <w:sz w:val="24"/>
-      <w:szCs w:val="24"/>
-    </w:rPr>
-  </w:style>
-  <w:style w:type="paragraph" w:styleId="berschrift8">
-    <w:name w:val="heading 8"/>
-    <w:basedOn w:val="Standard"/>
-    <w:next w:val="Standard"/>
-    <w:link w:val="berschrift8Zchn"/>
-    <w:qFormat/>
-    <w:rsid w:val="00E23C55"/>
-    <w:pPr>
-      <w:numPr>
-        <w:ilvl w:val="7"/>
-        <w:numId w:val="1"/>
-      </w:numPr>
-      <w:spacing w:before="240" w:after="60"/>
-      <w:outlineLvl w:val="7"/>
-    </w:pPr>
-    <w:rPr>
-      <w:rFonts w:ascii="Times New Roman" w:hAnsi="Times New Roman"/>
-      <w:i/>
-      <w:iCs/>
-      <w:sz w:val="24"/>
-      <w:szCs w:val="24"/>
-    </w:rPr>
-  </w:style>
-  <w:style w:type="paragraph" w:styleId="berschrift9">
-    <w:name w:val="heading 9"/>
-    <w:basedOn w:val="Standard"/>
-    <w:next w:val="Standard"/>
-    <w:link w:val="berschrift9Zchn"/>
-    <w:qFormat/>
-    <w:rsid w:val="00E23C55"/>
-    <w:pPr>
-      <w:numPr>
-        <w:ilvl w:val="8"/>
-        <w:numId w:val="1"/>
-      </w:numPr>
-      <w:spacing w:before="240" w:after="60"/>
-      <w:outlineLvl w:val="8"/>
-    </w:pPr>
-    <w:rPr>
-      <w:rFonts w:ascii="Arial" w:hAnsi="Arial" w:cs="Arial"/>
-      <w:szCs w:val="22"/>
-    </w:rPr>
-  </w:style>
-  <w:style w:type="character" w:default="1" w:styleId="Absatz-Standardschriftart">
-    <w:name w:val="Default Paragraph Font"/>
-    <w:uiPriority w:val="1"/>
-    <w:semiHidden/>
-    <w:unhideWhenUsed/>
-  </w:style>
-  <w:style w:type="table" w:default="1" w:styleId="NormaleTabelle">
-    <w:name w:val="Normal Table"/>
-    <w:uiPriority w:val="99"/>
-    <w:semiHidden/>
-    <w:unhideWhenUsed/>
-    <w:tblPr>
-      <w:tblInd w:w="0" w:type="dxa"/>
-      <w:tblCellMar>
-        <w:top w:w="0" w:type="dxa"/>
-        <w:left w:w="108" w:type="dxa"/>
-        <w:bottom w:w="0" w:type="dxa"/>
-        <w:right w:w="108" w:type="dxa"/>
-      </w:tblCellMar>
-    </w:tblPr>
-  </w:style>
-  <w:style w:type="numbering" w:default="1" w:styleId="KeineListe">
-    <w:name w:val="No List"/>
-    <w:uiPriority w:val="99"/>
-    <w:semiHidden/>
-    <w:unhideWhenUsed/>
-  </w:style>
-  <w:style w:type="character" w:customStyle="1" w:styleId="berschrift1Zchn">
-    <w:name w:val="Überschrift 1 Zchn"/>
-    <w:basedOn w:val="Absatz-Standardschriftart"/>
-    <w:link w:val="berschrift1"/>
-    <w:uiPriority w:val="9"/>
-    <w:rsid w:val="00E23C55"/>
-    <w:rPr>
-      <w:rFonts w:ascii="Arial" w:eastAsia="Times New Roman" w:hAnsi="Arial" w:cs="Times New Roman"/>
-      <w:b/>
-      <w:sz w:val="28"/>
-      <w:szCs w:val="20"/>
-      <w:lang w:eastAsia="de-DE"/>
-    </w:rPr>
-  </w:style>
-  <w:style w:type="character" w:customStyle="1" w:styleId="berschrift2Zchn">
-    <w:name w:val="Überschrift 2 Zchn"/>
-    <w:basedOn w:val="Absatz-Standardschriftart"/>
-    <w:link w:val="berschrift2"/>
-    <w:uiPriority w:val="9"/>
-    <w:rsid w:val="00E23C55"/>
-    <w:rPr>
-      <w:rFonts w:ascii="Arial" w:eastAsia="Times New Roman" w:hAnsi="Arial" w:cs="Times New Roman"/>
-      <w:b/>
-      <w:noProof/>
-      <w:sz w:val="24"/>
-      <w:szCs w:val="20"/>
-      <w:lang w:eastAsia="de-DE"/>
-    </w:rPr>
-  </w:style>
-  <w:style w:type="character" w:customStyle="1" w:styleId="berschrift3Zchn">
-    <w:name w:val="Überschrift 3 Zchn"/>
-    <w:basedOn w:val="Absatz-Standardschriftart"/>
-    <w:link w:val="berschrift3"/>
-    <w:uiPriority w:val="9"/>
-    <w:rsid w:val="00E23C55"/>
-    <w:rPr>
-      <w:rFonts w:ascii="Arial" w:eastAsia="Times New Roman" w:hAnsi="Arial" w:cs="Times New Roman"/>
-      <w:b/>
-      <w:i/>
-      <w:sz w:val="24"/>
-      <w:szCs w:val="20"/>
-      <w:lang w:eastAsia="de-DE"/>
-    </w:rPr>
-  </w:style>
-  <w:style w:type="character" w:customStyle="1" w:styleId="berschrift4Zchn">
-    <w:name w:val="Überschrift 4 Zchn"/>
-    <w:basedOn w:val="Absatz-Standardschriftart"/>
-    <w:link w:val="berschrift4"/>
-    <w:uiPriority w:val="9"/>
-    <w:rsid w:val="00E23C55"/>
-    <w:rPr>
-      <w:rFonts w:ascii="Arial" w:eastAsia="Times New Roman" w:hAnsi="Arial" w:cs="Arial"/>
-      <w:bCs/>
-      <w:i/>
-      <w:sz w:val="24"/>
-      <w:szCs w:val="28"/>
-      <w:lang w:eastAsia="de-DE"/>
-    </w:rPr>
-  </w:style>
-  <w:style w:type="character" w:customStyle="1" w:styleId="berschrift5Zchn">
-    <w:name w:val="Überschrift 5 Zchn"/>
-    <w:basedOn w:val="Absatz-Standardschriftart"/>
-    <w:link w:val="berschrift5"/>
-    <w:rsid w:val="00E23C55"/>
-    <w:rPr>
-      <w:rFonts w:ascii="Tahoma" w:eastAsia="Times New Roman" w:hAnsi="Tahoma" w:cs="Times New Roman"/>
-      <w:b/>
-      <w:bCs/>
-      <w:i/>
-      <w:iCs/>
-      <w:sz w:val="26"/>
-      <w:szCs w:val="26"/>
-      <w:lang w:eastAsia="de-DE"/>
-    </w:rPr>
-  </w:style>
-  <w:style w:type="character" w:customStyle="1" w:styleId="berschrift6Zchn">
-    <w:name w:val="Überschrift 6 Zchn"/>
-    <w:basedOn w:val="Absatz-Standardschriftart"/>
-    <w:link w:val="berschrift6"/>
-    <w:rsid w:val="00E23C55"/>
-    <w:rPr>
-      <w:rFonts w:ascii="Times New Roman" w:eastAsia="Times New Roman" w:hAnsi="Times New Roman" w:cs="Times New Roman"/>
-      <w:b/>
-      <w:bCs/>
-      <w:lang w:eastAsia="de-DE"/>
-    </w:rPr>
-  </w:style>
-  <w:style w:type="character" w:customStyle="1" w:styleId="berschrift7Zchn">
-    <w:name w:val="Überschrift 7 Zchn"/>
-    <w:basedOn w:val="Absatz-Standardschriftart"/>
-    <w:link w:val="berschrift7"/>
-    <w:rsid w:val="00E23C55"/>
-    <w:rPr>
-      <w:rFonts w:ascii="Times New Roman" w:eastAsia="Times New Roman" w:hAnsi="Times New Roman" w:cs="Times New Roman"/>
-      <w:sz w:val="24"/>
-      <w:szCs w:val="24"/>
-      <w:lang w:eastAsia="de-DE"/>
-    </w:rPr>
-  </w:style>
-  <w:style w:type="character" w:customStyle="1" w:styleId="berschrift8Zchn">
-    <w:name w:val="Überschrift 8 Zchn"/>
-    <w:basedOn w:val="Absatz-Standardschriftart"/>
-    <w:link w:val="berschrift8"/>
-    <w:rsid w:val="00E23C55"/>
-    <w:rPr>
-      <w:rFonts w:ascii="Times New Roman" w:eastAsia="Times New Roman" w:hAnsi="Times New Roman" w:cs="Times New Roman"/>
-      <w:i/>
-      <w:iCs/>
-      <w:sz w:val="24"/>
-      <w:szCs w:val="24"/>
-      <w:lang w:eastAsia="de-DE"/>
-    </w:rPr>
-  </w:style>
-  <w:style w:type="character" w:customStyle="1" w:styleId="berschrift9Zchn">
-    <w:name w:val="Überschrift 9 Zchn"/>
-    <w:basedOn w:val="Absatz-Standardschriftart"/>
-    <w:link w:val="berschrift9"/>
-    <w:rsid w:val="00E23C55"/>
-    <w:rPr>
-      <w:rFonts w:ascii="Arial" w:eastAsia="Times New Roman" w:hAnsi="Arial" w:cs="Arial"/>
-      <w:lang w:eastAsia="de-DE"/>
-    </w:rPr>
-  </w:style>
-  <w:style w:type="character" w:styleId="Hyperlink">
-    <w:name w:val="Hyperlink"/>
-    <w:uiPriority w:val="99"/>
-    <w:rsid w:val="00E23C55"/>
-    <w:rPr>
-      <w:color w:val="0000FF"/>
-      <w:u w:val="single"/>
-    </w:rPr>
-  </w:style>
-  <w:style w:type="paragraph" w:styleId="StandardWeb">
-    <w:name w:val="Normal (Web)"/>
-    <w:basedOn w:val="Standard"/>
-    <w:uiPriority w:val="99"/>
-    <w:rsid w:val="00E23C55"/>
-    <w:pPr>
-      <w:spacing w:before="100" w:beforeAutospacing="1" w:after="100" w:afterAutospacing="1" w:line="240" w:lineRule="auto"/>
-    </w:pPr>
-    <w:rPr>
-      <w:rFonts w:ascii="Times New Roman" w:hAnsi="Times New Roman"/>
-      <w:sz w:val="24"/>
-      <w:szCs w:val="24"/>
-    </w:rPr>
-  </w:style>
-  <w:style w:type="character" w:styleId="Fett">
-    <w:name w:val="Strong"/>
-    <w:uiPriority w:val="22"/>
-    <w:qFormat/>
-    <w:rsid w:val="00E23C55"/>
-    <w:rPr>
-      <w:b/>
-      <w:bCs/>
-    </w:rPr>
-  </w:style>
-  <w:style w:type="paragraph" w:styleId="Sprechblasentext">
-    <w:name w:val="Balloon Text"/>
-    <w:basedOn w:val="Standard"/>
-    <w:link w:val="SprechblasentextZchn"/>
-    <w:uiPriority w:val="99"/>
-    <w:semiHidden/>
-    <w:unhideWhenUsed/>
-    <w:rsid w:val="002722F5"/>
-    <w:pPr>
-      <w:spacing w:after="0" w:line="240" w:lineRule="auto"/>
-    </w:pPr>
-    <w:rPr>
-      <w:rFonts w:cs="Tahoma"/>
-      <w:sz w:val="16"/>
-      <w:szCs w:val="16"/>
-    </w:rPr>
-  </w:style>
-  <w:style w:type="character" w:customStyle="1" w:styleId="SprechblasentextZchn">
-    <w:name w:val="Sprechblasentext Zchn"/>
-    <w:basedOn w:val="Absatz-Standardschriftart"/>
-    <w:link w:val="Sprechblasentext"/>
-    <w:uiPriority w:val="99"/>
-    <w:semiHidden/>
-    <w:rsid w:val="002722F5"/>
-    <w:rPr>
-      <w:rFonts w:ascii="Tahoma" w:eastAsia="Times New Roman" w:hAnsi="Tahoma" w:cs="Tahoma"/>
-      <w:sz w:val="16"/>
-      <w:szCs w:val="16"/>
-      <w:lang w:eastAsia="de-DE"/>
-    </w:rPr>
-  </w:style>
-  <w:style w:type="paragraph" w:styleId="Listenabsatz">
-    <w:name w:val="List Paragraph"/>
-    <w:basedOn w:val="Standard"/>
-    <w:uiPriority w:val="34"/>
-    <w:qFormat/>
-    <w:rsid w:val="00F41E3D"/>
-    <w:pPr>
-      <w:ind w:left="720"/>
-      <w:contextualSpacing/>
-    </w:pPr>
-  </w:style>
-  <w:style w:type="character" w:styleId="BesuchterHyperlink">
+  <w:style w:type="character" w:styleId="BesuchterLink">
     <w:name w:val="FollowedHyperlink"/>
     <w:basedOn w:val="Absatz-Standardschriftart"/>
     <w:uiPriority w:val="99"/>

</xml_diff>